<commit_message>
Feito o plano da iteração 3
Signed-off-by: Benito Michelon <benito@Benitos-MacBook-Pro.local>
</commit_message>
<xml_diff>
--- a/Gerente de Projeto/PlanoDeIteracao3.docx
+++ b/Gerente de Projeto/PlanoDeIteracao3.docx
@@ -1,40 +1,28 @@
 
 <file path=word/document.xml><?xml version="1.0" encoding="utf-8"?>
-<w:document xmlns:wpc="http://schemas.microsoft.com/office/word/2010/wordprocessingCanvas" xmlns:mc="http://schemas.openxmlformats.org/markup-compatibility/2006" xmlns:o="urn:schemas-microsoft-com:office:office" xmlns:r="http://schemas.openxmlformats.org/officeDocument/2006/relationships" xmlns:m="http://schemas.openxmlformats.org/officeDocument/2006/math" xmlns:v="urn:schemas-microsoft-com:vml" xmlns:wp14="http://schemas.microsoft.com/office/word/2010/wordprocessingDrawing" xmlns:wp="http://schemas.openxmlformats.org/drawingml/2006/wordprocessingDrawing" xmlns:w10="urn:schemas-microsoft-com:office:word" xmlns:w="http://schemas.openxmlformats.org/wordprocessingml/2006/main" xmlns:w14="http://schemas.microsoft.com/office/word/2010/wordml" xmlns:w15="http://schemas.microsoft.com/office/word/2012/wordml" xmlns:wpg="http://schemas.microsoft.com/office/word/2010/wordprocessingGroup" xmlns:wpi="http://schemas.microsoft.com/office/word/2010/wordprocessingInk" xmlns:wne="http://schemas.microsoft.com/office/word/2006/wordml" xmlns:wps="http://schemas.microsoft.com/office/word/2010/wordprocessingShape" mc:Ignorable="w14 w15 wp14">
+<w:document xmlns:wpc="http://schemas.microsoft.com/office/word/2010/wordprocessingCanvas" xmlns:mc="http://schemas.openxmlformats.org/markup-compatibility/2006" xmlns:o="urn:schemas-microsoft-com:office:office" xmlns:r="http://schemas.openxmlformats.org/officeDocument/2006/relationships" xmlns:m="http://schemas.openxmlformats.org/officeDocument/2006/math" xmlns:v="urn:schemas-microsoft-com:vml" xmlns:wp14="http://schemas.microsoft.com/office/word/2010/wordprocessingDrawing" xmlns:wp="http://schemas.openxmlformats.org/drawingml/2006/wordprocessingDrawing" xmlns:w10="urn:schemas-microsoft-com:office:word" xmlns:w="http://schemas.openxmlformats.org/wordprocessingml/2006/main" xmlns:w14="http://schemas.microsoft.com/office/word/2010/wordml" xmlns:wpg="http://schemas.microsoft.com/office/word/2010/wordprocessingGroup" xmlns:wpi="http://schemas.microsoft.com/office/word/2010/wordprocessingInk" xmlns:wne="http://schemas.microsoft.com/office/word/2006/wordml" xmlns:wps="http://schemas.microsoft.com/office/word/2010/wordprocessingShape" mc:Ignorable="w14 wp14">
   <w:body>
     <w:p>
       <w:pPr>
-        <w:pStyle w:val="Ttulo"/>
-      </w:pPr>
-      <w:bookmarkStart w:id="0" w:name="_GoBack"/>
+        <w:pStyle w:val="Title"/>
+      </w:pPr>
       <w:r>
         <w:t>HAC Integration Layer</w:t>
       </w:r>
     </w:p>
-    <w:bookmarkEnd w:id="0"/>
     <w:p>
       <w:pPr>
-        <w:pStyle w:val="Ttulo"/>
-      </w:pPr>
-      <w:r>
-        <w:fldChar w:fldCharType="begin"/>
-      </w:r>
-      <w:r>
-        <w:instrText xml:space="preserve"> TITLE  \* MERGEFORMAT </w:instrText>
-      </w:r>
-      <w:r>
-        <w:fldChar w:fldCharType="separate"/>
-      </w:r>
-      <w:r>
-        <w:t>Iteration Plan</w:t>
-      </w:r>
-      <w:r>
-        <w:fldChar w:fldCharType="end"/>
-      </w:r>
+        <w:pStyle w:val="Title"/>
+      </w:pPr>
+      <w:fldSimple w:instr=" TITLE  \* MERGEFORMAT ">
+        <w:r>
+          <w:t>Iteration Plan</w:t>
+        </w:r>
+      </w:fldSimple>
     </w:p>
     <w:p>
       <w:pPr>
-        <w:pStyle w:val="Ttulo"/>
+        <w:pStyle w:val="Title"/>
         <w:jc w:val="left"/>
       </w:pPr>
     </w:p>
@@ -54,7 +42,7 @@
     </w:p>
     <w:p>
       <w:pPr>
-        <w:pStyle w:val="Ttulo1"/>
+        <w:pStyle w:val="Heading1"/>
       </w:pPr>
       <w:r>
         <w:t xml:space="preserve">1.  </w:t>
@@ -100,7 +88,7 @@
                 <w:bCs/>
               </w:rPr>
             </w:pPr>
-            <w:bookmarkStart w:id="1" w:name="OLE_LINK1"/>
+            <w:bookmarkStart w:id="0" w:name="OLE_LINK1"/>
             <w:r>
               <w:rPr>
                 <w:rFonts w:ascii="Arial" w:hAnsi="Arial" w:cs="Arial"/>
@@ -165,17 +153,105 @@
           </w:p>
         </w:tc>
       </w:tr>
-      <w:bookmarkEnd w:id="1"/>
+      <w:tr>
+        <w:tc>
+          <w:tcPr>
+            <w:tcW w:w="4608" w:type="dxa"/>
+          </w:tcPr>
+          <w:p>
+            <w:r>
+              <w:t>Definição dos use cases</w:t>
+            </w:r>
+          </w:p>
+        </w:tc>
+        <w:tc>
+          <w:tcPr>
+            <w:tcW w:w="1872" w:type="dxa"/>
+          </w:tcPr>
+          <w:p>
+            <w:r>
+              <w:t>08/06/2015</w:t>
+            </w:r>
+          </w:p>
+        </w:tc>
+      </w:tr>
+      <w:tr>
+        <w:tc>
+          <w:tcPr>
+            <w:tcW w:w="4608" w:type="dxa"/>
+          </w:tcPr>
+          <w:p>
+            <w:r>
+              <w:t>Implementação dos use cases</w:t>
+            </w:r>
+          </w:p>
+        </w:tc>
+        <w:tc>
+          <w:tcPr>
+            <w:tcW w:w="1872" w:type="dxa"/>
+          </w:tcPr>
+          <w:p>
+            <w:r>
+              <w:t>20/06/2015</w:t>
+            </w:r>
+          </w:p>
+        </w:tc>
+      </w:tr>
+      <w:tr>
+        <w:tc>
+          <w:tcPr>
+            <w:tcW w:w="4608" w:type="dxa"/>
+          </w:tcPr>
+          <w:p>
+            <w:r>
+              <w:t>Teste de todo o sistema</w:t>
+            </w:r>
+          </w:p>
+        </w:tc>
+        <w:tc>
+          <w:tcPr>
+            <w:tcW w:w="1872" w:type="dxa"/>
+          </w:tcPr>
+          <w:p>
+            <w:r>
+              <w:t>26/06/2015</w:t>
+            </w:r>
+          </w:p>
+        </w:tc>
+      </w:tr>
+      <w:tr>
+        <w:tc>
+          <w:tcPr>
+            <w:tcW w:w="4608" w:type="dxa"/>
+          </w:tcPr>
+          <w:p>
+            <w:r>
+              <w:t>Fim da fase de elaboração</w:t>
+            </w:r>
+          </w:p>
+        </w:tc>
+        <w:tc>
+          <w:tcPr>
+            <w:tcW w:w="1872" w:type="dxa"/>
+          </w:tcPr>
+          <w:p>
+            <w:r>
+              <w:t>30/06/2015</w:t>
+            </w:r>
+          </w:p>
+        </w:tc>
+      </w:tr>
+      <w:bookmarkEnd w:id="0"/>
     </w:tbl>
     <w:p>
       <w:pPr>
-        <w:pStyle w:val="Corpodetexto"/>
+        <w:pStyle w:val="BodyText"/>
         <w:ind w:left="0"/>
       </w:pPr>
     </w:p>
     <w:p>
       <w:pPr>
-        <w:pStyle w:val="Ttulo1"/>
+        <w:pStyle w:val="Heading1"/>
       </w:pPr>
       <w:r>
         <w:t xml:space="preserve">2.  </w:t>
@@ -195,7 +271,7 @@
     </w:p>
     <w:p>
       <w:pPr>
-        <w:pStyle w:val="PargrafodaLista"/>
+        <w:pStyle w:val="ListParagraph"/>
         <w:numPr>
           <w:ilvl w:val="0"/>
           <w:numId w:val="38"/>
@@ -210,7 +286,7 @@
     </w:p>
     <w:p>
       <w:pPr>
-        <w:pStyle w:val="PargrafodaLista"/>
+        <w:pStyle w:val="ListParagraph"/>
         <w:numPr>
           <w:ilvl w:val="0"/>
           <w:numId w:val="38"/>
@@ -223,23 +299,55 @@
         <w:rPr>
           <w:lang w:val="pt-BR"/>
         </w:rPr>
-        <w:t>Especificar prob</w:t>
+        <w:t>Definir os Casos de Uso da Iteração 3</w:t>
       </w:r>
+    </w:p>
+    <w:p>
+      <w:pPr>
+        <w:pStyle w:val="ListParagraph"/>
+        <w:numPr>
+          <w:ilvl w:val="0"/>
+          <w:numId w:val="38"/>
+        </w:numPr>
+        <w:rPr>
+          <w:lang w:val="pt-BR"/>
+        </w:rPr>
+      </w:pPr>
       <w:r>
         <w:rPr>
           <w:lang w:val="pt-BR"/>
         </w:rPr>
-        <w:t>lema a ser atacado na Iteração 3</w:t>
+        <w:t>Implemetar casos de uso</w:t>
       </w:r>
     </w:p>
     <w:p>
       <w:pPr>
-        <w:pStyle w:val="Ttulo1"/>
-      </w:pPr>
+        <w:pStyle w:val="ListParagraph"/>
+        <w:numPr>
+          <w:ilvl w:val="0"/>
+          <w:numId w:val="38"/>
+        </w:numPr>
+        <w:rPr>
+          <w:lang w:val="pt-BR"/>
+        </w:rPr>
+      </w:pPr>
+      <w:r>
+        <w:rPr>
+          <w:lang w:val="pt-BR"/>
+        </w:rPr>
+        <w:t>Testar a implementação e fazer teste de regressão</w:t>
+      </w:r>
+      <w:bookmarkStart w:id="1" w:name="_GoBack"/>
+      <w:bookmarkEnd w:id="1"/>
     </w:p>
     <w:p>
       <w:pPr>
-        <w:pStyle w:val="Ttulo1"/>
+        <w:pStyle w:val="Heading1"/>
+      </w:pPr>
+    </w:p>
+    <w:p>
+      <w:pPr>
+        <w:pStyle w:val="Heading1"/>
       </w:pPr>
       <w:r>
         <w:t xml:space="preserve">3.  </w:t>
@@ -256,7 +364,7 @@
     </w:p>
     <w:p>
       <w:pPr>
-        <w:pStyle w:val="Corpodetexto"/>
+        <w:pStyle w:val="BodyText"/>
         <w:ind w:left="360"/>
       </w:pPr>
       <w:r>
@@ -809,7 +917,7 @@
                 <w:rFonts w:ascii="Arial" w:hAnsi="Arial" w:cs="Arial"/>
                 <w:lang w:eastAsia="ja-JP"/>
               </w:rPr>
-              <w:t>On hold</w:t>
+              <w:t>Done</w:t>
             </w:r>
           </w:p>
         </w:tc>
@@ -916,7 +1024,7 @@
                 <w:rFonts w:ascii="Arial" w:hAnsi="Arial" w:cs="Arial"/>
                 <w:lang w:eastAsia="ja-JP"/>
               </w:rPr>
-              <w:t>0</w:t>
+              <w:t>75</w:t>
             </w:r>
           </w:p>
         </w:tc>
@@ -941,7 +1049,237 @@
                 <w:rFonts w:ascii="Arial" w:hAnsi="Arial" w:cs="Arial"/>
                 <w:lang w:eastAsia="ja-JP"/>
               </w:rPr>
+              <w:t>0</w:t>
+            </w:r>
+          </w:p>
+        </w:tc>
+      </w:tr>
+      <w:tr>
+        <w:trPr>
+          <w:trHeight w:val="255"/>
+        </w:trPr>
+        <w:tc>
+          <w:tcPr>
+            <w:tcW w:w="1543" w:type="dxa"/>
+            <w:shd w:val="clear" w:color="auto" w:fill="auto"/>
+            <w:noWrap/>
+            <w:vAlign w:val="bottom"/>
+          </w:tcPr>
+          <w:p>
+            <w:pPr>
+              <w:widowControl/>
+              <w:spacing w:line="240" w:lineRule="auto"/>
+              <w:rPr>
+                <w:rFonts w:ascii="Arial" w:hAnsi="Arial" w:cs="Arial"/>
+                <w:lang w:eastAsia="ja-JP"/>
+              </w:rPr>
+            </w:pPr>
+            <w:r>
+              <w:rPr>
+                <w:rFonts w:ascii="Arial" w:hAnsi="Arial" w:cs="Arial"/>
+                <w:lang w:eastAsia="ja-JP"/>
+              </w:rPr>
+              <w:t>Listar todos os aparelhos</w:t>
+            </w:r>
+          </w:p>
+        </w:tc>
+        <w:tc>
+          <w:tcPr>
+            <w:tcW w:w="990" w:type="dxa"/>
+            <w:shd w:val="clear" w:color="auto" w:fill="auto"/>
+            <w:noWrap/>
+            <w:vAlign w:val="bottom"/>
+          </w:tcPr>
+          <w:p>
+            <w:pPr>
+              <w:widowControl/>
+              <w:spacing w:line="240" w:lineRule="auto"/>
+              <w:rPr>
+                <w:rFonts w:ascii="Arial" w:hAnsi="Arial" w:cs="Arial"/>
+                <w:lang w:eastAsia="ja-JP"/>
+              </w:rPr>
+            </w:pPr>
+            <w:r>
+              <w:rPr>
+                <w:rFonts w:ascii="Arial" w:hAnsi="Arial" w:cs="Arial"/>
+                <w:lang w:eastAsia="ja-JP"/>
+              </w:rPr>
+              <w:t>1</w:t>
+            </w:r>
+          </w:p>
+        </w:tc>
+        <w:tc>
+          <w:tcPr>
+            <w:tcW w:w="990" w:type="dxa"/>
+            <w:shd w:val="clear" w:color="auto" w:fill="auto"/>
+            <w:noWrap/>
+            <w:vAlign w:val="bottom"/>
+          </w:tcPr>
+          <w:p>
+            <w:pPr>
+              <w:widowControl/>
+              <w:spacing w:line="240" w:lineRule="auto"/>
+              <w:rPr>
+                <w:rFonts w:ascii="Arial" w:hAnsi="Arial" w:cs="Arial"/>
+                <w:lang w:eastAsia="ja-JP"/>
+              </w:rPr>
+            </w:pPr>
+            <w:r>
+              <w:rPr>
+                <w:rFonts w:ascii="Arial" w:hAnsi="Arial" w:cs="Arial"/>
+                <w:lang w:eastAsia="ja-JP"/>
+              </w:rPr>
+              <w:t>50</w:t>
+            </w:r>
+          </w:p>
+        </w:tc>
+        <w:tc>
+          <w:tcPr>
+            <w:tcW w:w="720" w:type="dxa"/>
+            <w:shd w:val="clear" w:color="auto" w:fill="auto"/>
+            <w:noWrap/>
+            <w:vAlign w:val="bottom"/>
+          </w:tcPr>
+          <w:p>
+            <w:pPr>
+              <w:widowControl/>
+              <w:spacing w:line="240" w:lineRule="auto"/>
+              <w:rPr>
+                <w:rFonts w:ascii="Arial" w:hAnsi="Arial" w:cs="Arial"/>
+                <w:lang w:eastAsia="ja-JP"/>
+              </w:rPr>
+            </w:pPr>
+            <w:r>
+              <w:rPr>
+                <w:rFonts w:ascii="Arial" w:hAnsi="Arial" w:cs="Arial"/>
+                <w:lang w:eastAsia="ja-JP"/>
+              </w:rPr>
+              <w:t>Done</w:t>
+            </w:r>
+          </w:p>
+        </w:tc>
+        <w:tc>
+          <w:tcPr>
+            <w:tcW w:w="1170" w:type="dxa"/>
+            <w:shd w:val="clear" w:color="auto" w:fill="auto"/>
+            <w:noWrap/>
+            <w:vAlign w:val="bottom"/>
+          </w:tcPr>
+          <w:p>
+            <w:pPr>
+              <w:widowControl/>
+              <w:spacing w:line="240" w:lineRule="auto"/>
+              <w:rPr>
+                <w:rFonts w:ascii="Arial" w:hAnsi="Arial" w:cs="Arial"/>
+                <w:lang w:eastAsia="ja-JP"/>
+              </w:rPr>
+            </w:pPr>
+            <w:r>
+              <w:rPr>
+                <w:rFonts w:ascii="Arial" w:hAnsi="Arial" w:cs="Arial"/>
+                <w:lang w:eastAsia="ja-JP"/>
+              </w:rPr>
+              <w:t>WorkItem11</w:t>
+            </w:r>
+          </w:p>
+        </w:tc>
+        <w:tc>
+          <w:tcPr>
+            <w:tcW w:w="990" w:type="dxa"/>
+            <w:shd w:val="clear" w:color="auto" w:fill="auto"/>
+            <w:noWrap/>
+            <w:vAlign w:val="bottom"/>
+          </w:tcPr>
+          <w:p>
+            <w:pPr>
+              <w:widowControl/>
+              <w:spacing w:line="240" w:lineRule="auto"/>
+              <w:rPr>
+                <w:rFonts w:ascii="Arial" w:hAnsi="Arial" w:cs="Arial"/>
+                <w:lang w:eastAsia="ja-JP"/>
+              </w:rPr>
+            </w:pPr>
+            <w:r>
+              <w:rPr>
+                <w:rFonts w:ascii="Arial" w:hAnsi="Arial" w:cs="Arial"/>
+                <w:lang w:eastAsia="ja-JP"/>
+              </w:rPr>
+              <w:t>3</w:t>
+            </w:r>
+          </w:p>
+        </w:tc>
+        <w:tc>
+          <w:tcPr>
+            <w:tcW w:w="1080" w:type="dxa"/>
+            <w:shd w:val="clear" w:color="auto" w:fill="auto"/>
+            <w:noWrap/>
+            <w:vAlign w:val="bottom"/>
+          </w:tcPr>
+          <w:p>
+            <w:pPr>
+              <w:widowControl/>
+              <w:spacing w:line="240" w:lineRule="auto"/>
+              <w:rPr>
+                <w:rFonts w:ascii="Arial" w:hAnsi="Arial" w:cs="Arial"/>
+                <w:lang w:eastAsia="ja-JP"/>
+              </w:rPr>
+            </w:pPr>
+            <w:r>
+              <w:rPr>
+                <w:rFonts w:ascii="Arial" w:hAnsi="Arial" w:cs="Arial"/>
+                <w:lang w:eastAsia="ja-JP"/>
+              </w:rPr>
+              <w:t>Benito/Cristiano</w:t>
+            </w:r>
+          </w:p>
+        </w:tc>
+        <w:tc>
+          <w:tcPr>
+            <w:tcW w:w="900" w:type="dxa"/>
+            <w:shd w:val="clear" w:color="auto" w:fill="auto"/>
+            <w:noWrap/>
+            <w:vAlign w:val="bottom"/>
+          </w:tcPr>
+          <w:p>
+            <w:pPr>
+              <w:widowControl/>
+              <w:spacing w:line="240" w:lineRule="auto"/>
+              <w:rPr>
+                <w:rFonts w:ascii="Arial" w:hAnsi="Arial" w:cs="Arial"/>
+                <w:lang w:eastAsia="ja-JP"/>
+              </w:rPr>
+            </w:pPr>
+            <w:r>
+              <w:rPr>
+                <w:rFonts w:ascii="Arial" w:hAnsi="Arial" w:cs="Arial"/>
+                <w:lang w:eastAsia="ja-JP"/>
+              </w:rPr>
               <w:t>75</w:t>
+            </w:r>
+          </w:p>
+        </w:tc>
+        <w:tc>
+          <w:tcPr>
+            <w:tcW w:w="1080" w:type="dxa"/>
+            <w:shd w:val="clear" w:color="auto" w:fill="auto"/>
+            <w:noWrap/>
+            <w:vAlign w:val="bottom"/>
+          </w:tcPr>
+          <w:p>
+            <w:pPr>
+              <w:widowControl/>
+              <w:spacing w:line="240" w:lineRule="auto"/>
+              <w:rPr>
+                <w:rFonts w:ascii="Arial" w:hAnsi="Arial" w:cs="Arial"/>
+                <w:lang w:eastAsia="ja-JP"/>
+              </w:rPr>
+            </w:pPr>
+            <w:r>
+              <w:rPr>
+                <w:rFonts w:ascii="Arial" w:hAnsi="Arial" w:cs="Arial"/>
+                <w:lang w:eastAsia="ja-JP"/>
+              </w:rPr>
+              <w:t>0</w:t>
             </w:r>
           </w:p>
         </w:tc>
@@ -949,14 +1287,14 @@
     </w:tbl>
     <w:p>
       <w:pPr>
-        <w:pStyle w:val="Ttulo1"/>
+        <w:pStyle w:val="Heading1"/>
         <w:numPr>
           <w:ilvl w:val="0"/>
           <w:numId w:val="36"/>
         </w:numPr>
         <w:sectPr>
-          <w:headerReference w:type="default" r:id="rId7"/>
-          <w:footerReference w:type="default" r:id="rId8"/>
+          <w:headerReference w:type="default" r:id="rId8"/>
+          <w:footerReference w:type="default" r:id="rId9"/>
           <w:pgSz w:w="12240" w:h="15840" w:code="1"/>
           <w:pgMar w:top="1440" w:right="1440" w:bottom="1440" w:left="1440" w:header="720" w:footer="720" w:gutter="0"/>
           <w:cols w:space="720"/>
@@ -965,7 +1303,7 @@
     </w:p>
     <w:p>
       <w:pPr>
-        <w:pStyle w:val="Ttulo1"/>
+        <w:pStyle w:val="Heading1"/>
         <w:rPr>
           <w:b w:val="0"/>
         </w:rPr>
@@ -978,7 +1316,7 @@
     <w:p/>
     <w:tbl>
       <w:tblPr>
-        <w:tblStyle w:val="Tabelacomgrade"/>
+        <w:tblStyle w:val="TableGrid"/>
         <w:tblW w:w="0" w:type="auto"/>
         <w:tblLook w:val="01E0" w:firstRow="1" w:lastRow="1" w:firstColumn="1" w:lastColumn="1" w:noHBand="0" w:noVBand="0"/>
       </w:tblPr>
@@ -1107,7 +1445,7 @@
           </w:tcPr>
           <w:p>
             <w:pPr>
-              <w:pStyle w:val="Corpodetexto"/>
+              <w:pStyle w:val="BodyText"/>
               <w:ind w:left="0"/>
               <w:rPr>
                 <w:lang w:val="pt-BR"/>
@@ -1133,7 +1471,7 @@
           </w:tcPr>
           <w:p>
             <w:pPr>
-              <w:pStyle w:val="Corpodetexto"/>
+              <w:pStyle w:val="BodyText"/>
               <w:ind w:left="0"/>
             </w:pPr>
             <w:r>
@@ -1153,7 +1491,7 @@
           </w:tcPr>
           <w:p>
             <w:pPr>
-              <w:pStyle w:val="Corpodetexto"/>
+              <w:pStyle w:val="BodyText"/>
               <w:ind w:left="0"/>
               <w:rPr>
                 <w:lang w:val="pt-BR"/>
@@ -1190,7 +1528,7 @@
     </w:p>
     <w:p>
       <w:pPr>
-        <w:pStyle w:val="Ttulo1"/>
+        <w:pStyle w:val="Heading1"/>
       </w:pPr>
       <w:r>
         <w:t xml:space="preserve">5.  </w:t>
@@ -1201,7 +1539,7 @@
     </w:p>
     <w:p>
       <w:pPr>
-        <w:pStyle w:val="Ttulo2"/>
+        <w:pStyle w:val="Heading2"/>
       </w:pPr>
       <w:r>
         <w:t>75% dos use cases completo</w:t>
@@ -1212,7 +1550,7 @@
     </w:p>
     <w:p>
       <w:pPr>
-        <w:pStyle w:val="Ttulo2"/>
+        <w:pStyle w:val="Heading2"/>
         <w:rPr>
           <w:lang w:val="pt-BR"/>
         </w:rPr>
@@ -1232,7 +1570,7 @@
     </w:p>
     <w:p>
       <w:pPr>
-        <w:pStyle w:val="Ttulo1"/>
+        <w:pStyle w:val="Heading1"/>
         <w:rPr>
           <w:lang w:val="pt-BR"/>
         </w:rPr>
@@ -1240,7 +1578,7 @@
     </w:p>
     <w:p>
       <w:pPr>
-        <w:pStyle w:val="Ttulo1"/>
+        <w:pStyle w:val="Heading1"/>
       </w:pPr>
       <w:r>
         <w:t>6</w:t>
@@ -1312,7 +1650,14 @@
                 <w:iCs/>
                 <w:color w:val="0000FF"/>
               </w:rPr>
-              <w:t>Iteração 2</w:t>
+              <w:t xml:space="preserve">Iteração </w:t>
+            </w:r>
+            <w:r>
+              <w:rPr>
+                <w:iCs/>
+                <w:color w:val="0000FF"/>
+              </w:rPr>
+              <w:t>3</w:t>
             </w:r>
           </w:p>
         </w:tc>
@@ -1346,7 +1691,13 @@
               <w:rPr>
                 <w:iCs/>
               </w:rPr>
-              <w:t>21/05/2015</w:t>
+              <w:t>29/06</w:t>
+            </w:r>
+            <w:r>
+              <w:rPr>
+                <w:iCs/>
+              </w:rPr>
+              <w:t>/2015</w:t>
             </w:r>
           </w:p>
         </w:tc>
@@ -1425,7 +1776,7 @@
     <w:p/>
     <w:p>
       <w:pPr>
-        <w:pStyle w:val="Ttulo2"/>
+        <w:pStyle w:val="Heading2"/>
         <w:numPr>
           <w:ilvl w:val="0"/>
           <w:numId w:val="30"/>
@@ -1457,7 +1808,7 @@
     </w:p>
     <w:p>
       <w:pPr>
-        <w:pStyle w:val="Ttulo2"/>
+        <w:pStyle w:val="Heading2"/>
         <w:numPr>
           <w:ilvl w:val="0"/>
           <w:numId w:val="29"/>
@@ -1504,7 +1855,7 @@
     </w:p>
     <w:p>
       <w:pPr>
-        <w:pStyle w:val="Ttulo2"/>
+        <w:pStyle w:val="Heading2"/>
         <w:numPr>
           <w:ilvl w:val="0"/>
           <w:numId w:val="0"/>
@@ -1542,7 +1893,7 @@
     </w:p>
     <w:p>
       <w:pPr>
-        <w:pStyle w:val="Ttulo2"/>
+        <w:pStyle w:val="Heading2"/>
         <w:numPr>
           <w:ilvl w:val="0"/>
           <w:numId w:val="29"/>
@@ -1582,7 +1933,7 @@
 </file>
 
 <file path=word/endnotes.xml><?xml version="1.0" encoding="utf-8"?>
-<w:endnotes xmlns:wpc="http://schemas.microsoft.com/office/word/2010/wordprocessingCanvas" xmlns:mc="http://schemas.openxmlformats.org/markup-compatibility/2006" xmlns:o="urn:schemas-microsoft-com:office:office" xmlns:r="http://schemas.openxmlformats.org/officeDocument/2006/relationships" xmlns:m="http://schemas.openxmlformats.org/officeDocument/2006/math" xmlns:v="urn:schemas-microsoft-com:vml" xmlns:wp14="http://schemas.microsoft.com/office/word/2010/wordprocessingDrawing" xmlns:wp="http://schemas.openxmlformats.org/drawingml/2006/wordprocessingDrawing" xmlns:w10="urn:schemas-microsoft-com:office:word" xmlns:w="http://schemas.openxmlformats.org/wordprocessingml/2006/main" xmlns:w14="http://schemas.microsoft.com/office/word/2010/wordml" xmlns:w15="http://schemas.microsoft.com/office/word/2012/wordml" xmlns:wpg="http://schemas.microsoft.com/office/word/2010/wordprocessingGroup" xmlns:wpi="http://schemas.microsoft.com/office/word/2010/wordprocessingInk" xmlns:wne="http://schemas.microsoft.com/office/word/2006/wordml" xmlns:wps="http://schemas.microsoft.com/office/word/2010/wordprocessingShape" mc:Ignorable="w14 w15 wp14">
+<w:endnotes xmlns:wpc="http://schemas.microsoft.com/office/word/2010/wordprocessingCanvas" xmlns:mc="http://schemas.openxmlformats.org/markup-compatibility/2006" xmlns:o="urn:schemas-microsoft-com:office:office" xmlns:r="http://schemas.openxmlformats.org/officeDocument/2006/relationships" xmlns:m="http://schemas.openxmlformats.org/officeDocument/2006/math" xmlns:v="urn:schemas-microsoft-com:vml" xmlns:wp14="http://schemas.microsoft.com/office/word/2010/wordprocessingDrawing" xmlns:wp="http://schemas.openxmlformats.org/drawingml/2006/wordprocessingDrawing" xmlns:w10="urn:schemas-microsoft-com:office:word" xmlns:w="http://schemas.openxmlformats.org/wordprocessingml/2006/main" xmlns:w14="http://schemas.microsoft.com/office/word/2010/wordml" xmlns:wpg="http://schemas.microsoft.com/office/word/2010/wordprocessingGroup" xmlns:wpi="http://schemas.microsoft.com/office/word/2010/wordprocessingInk" xmlns:wne="http://schemas.microsoft.com/office/word/2006/wordml" xmlns:wps="http://schemas.microsoft.com/office/word/2010/wordprocessingShape" mc:Ignorable="w14 wp14">
   <w:endnote w:type="separator" w:id="-1">
     <w:p>
       <w:r>
@@ -1601,7 +1952,7 @@
 </file>
 
 <file path=word/footer1.xml><?xml version="1.0" encoding="utf-8"?>
-<w:ftr xmlns:wpc="http://schemas.microsoft.com/office/word/2010/wordprocessingCanvas" xmlns:mc="http://schemas.openxmlformats.org/markup-compatibility/2006" xmlns:o="urn:schemas-microsoft-com:office:office" xmlns:r="http://schemas.openxmlformats.org/officeDocument/2006/relationships" xmlns:m="http://schemas.openxmlformats.org/officeDocument/2006/math" xmlns:v="urn:schemas-microsoft-com:vml" xmlns:wp14="http://schemas.microsoft.com/office/word/2010/wordprocessingDrawing" xmlns:wp="http://schemas.openxmlformats.org/drawingml/2006/wordprocessingDrawing" xmlns:w10="urn:schemas-microsoft-com:office:word" xmlns:w="http://schemas.openxmlformats.org/wordprocessingml/2006/main" xmlns:w14="http://schemas.microsoft.com/office/word/2010/wordml" xmlns:w15="http://schemas.microsoft.com/office/word/2012/wordml" xmlns:wpg="http://schemas.microsoft.com/office/word/2010/wordprocessingGroup" xmlns:wpi="http://schemas.microsoft.com/office/word/2010/wordprocessingInk" xmlns:wne="http://schemas.microsoft.com/office/word/2006/wordml" xmlns:wps="http://schemas.microsoft.com/office/word/2010/wordprocessingShape" mc:Ignorable="w14 w15 wp14">
+<w:ftr xmlns:wpc="http://schemas.microsoft.com/office/word/2010/wordprocessingCanvas" xmlns:mc="http://schemas.openxmlformats.org/markup-compatibility/2006" xmlns:o="urn:schemas-microsoft-com:office:office" xmlns:r="http://schemas.openxmlformats.org/officeDocument/2006/relationships" xmlns:m="http://schemas.openxmlformats.org/officeDocument/2006/math" xmlns:v="urn:schemas-microsoft-com:vml" xmlns:wp14="http://schemas.microsoft.com/office/word/2010/wordprocessingDrawing" xmlns:wp="http://schemas.openxmlformats.org/drawingml/2006/wordprocessingDrawing" xmlns:w10="urn:schemas-microsoft-com:office:word" xmlns:w="http://schemas.openxmlformats.org/wordprocessingml/2006/main" xmlns:w14="http://schemas.microsoft.com/office/word/2010/wordml" xmlns:wpg="http://schemas.microsoft.com/office/word/2010/wordprocessingGroup" xmlns:wpi="http://schemas.microsoft.com/office/word/2010/wordprocessingInk" xmlns:wne="http://schemas.microsoft.com/office/word/2006/wordml" xmlns:wps="http://schemas.microsoft.com/office/word/2010/wordprocessingShape" mc:Ignorable="w14 wp14">
   <w:tbl>
     <w:tblPr>
       <w:tblW w:w="0" w:type="auto"/>
@@ -1658,11 +2009,21 @@
           <w:r>
             <w:sym w:font="Symbol" w:char="F0D3"/>
           </w:r>
-          <w:fldSimple w:instr=" DOCPROPERTY &quot;Company&quot;  \* MERGEFORMAT ">
-            <w:r>
-              <w:t>&lt;Company Name&gt;</w:t>
-            </w:r>
-          </w:fldSimple>
+          <w:r>
+            <w:fldChar w:fldCharType="begin"/>
+          </w:r>
+          <w:r>
+            <w:instrText xml:space="preserve"> DOCPROPERTY "Company"  \* MERGEFORMAT </w:instrText>
+          </w:r>
+          <w:r>
+            <w:fldChar w:fldCharType="separate"/>
+          </w:r>
+          <w:r>
+            <w:t>&lt;Company Name&gt;</w:t>
+          </w:r>
+          <w:r>
+            <w:fldChar w:fldCharType="end"/>
+          </w:r>
           <w:r>
             <w:t xml:space="preserve">, </w:t>
           </w:r>
@@ -1705,69 +2066,69 @@
           </w:r>
           <w:r>
             <w:rPr>
-              <w:rStyle w:val="Nmerodepgina"/>
+              <w:rStyle w:val="PageNumber"/>
             </w:rPr>
             <w:fldChar w:fldCharType="begin"/>
           </w:r>
           <w:r>
             <w:rPr>
-              <w:rStyle w:val="Nmerodepgina"/>
+              <w:rStyle w:val="PageNumber"/>
             </w:rPr>
             <w:instrText xml:space="preserve"> PAGE </w:instrText>
           </w:r>
           <w:r>
             <w:rPr>
-              <w:rStyle w:val="Nmerodepgina"/>
+              <w:rStyle w:val="PageNumber"/>
             </w:rPr>
             <w:fldChar w:fldCharType="separate"/>
           </w:r>
           <w:r>
             <w:rPr>
-              <w:rStyle w:val="Nmerodepgina"/>
+              <w:rStyle w:val="PageNumber"/>
               <w:noProof/>
             </w:rPr>
             <w:t>1</w:t>
           </w:r>
           <w:r>
             <w:rPr>
-              <w:rStyle w:val="Nmerodepgina"/>
+              <w:rStyle w:val="PageNumber"/>
             </w:rPr>
             <w:fldChar w:fldCharType="end"/>
           </w:r>
           <w:r>
             <w:rPr>
-              <w:rStyle w:val="Nmerodepgina"/>
+              <w:rStyle w:val="PageNumber"/>
             </w:rPr>
             <w:t xml:space="preserve"> of </w:t>
           </w:r>
           <w:r>
             <w:rPr>
-              <w:rStyle w:val="Nmerodepgina"/>
+              <w:rStyle w:val="PageNumber"/>
             </w:rPr>
             <w:fldChar w:fldCharType="begin"/>
           </w:r>
           <w:r>
             <w:rPr>
-              <w:rStyle w:val="Nmerodepgina"/>
+              <w:rStyle w:val="PageNumber"/>
             </w:rPr>
             <w:instrText xml:space="preserve"> NUMPAGES  \* MERGEFORMAT </w:instrText>
           </w:r>
           <w:r>
             <w:rPr>
-              <w:rStyle w:val="Nmerodepgina"/>
+              <w:rStyle w:val="PageNumber"/>
             </w:rPr>
             <w:fldChar w:fldCharType="separate"/>
           </w:r>
           <w:r>
             <w:rPr>
-              <w:rStyle w:val="Nmerodepgina"/>
+              <w:rStyle w:val="PageNumber"/>
               <w:noProof/>
             </w:rPr>
             <w:t>2</w:t>
           </w:r>
           <w:r>
             <w:rPr>
-              <w:rStyle w:val="Nmerodepgina"/>
+              <w:rStyle w:val="PageNumber"/>
             </w:rPr>
             <w:fldChar w:fldCharType="end"/>
           </w:r>
@@ -1777,14 +2138,14 @@
   </w:tbl>
   <w:p>
     <w:pPr>
-      <w:pStyle w:val="Rodap"/>
+      <w:pStyle w:val="Footer"/>
     </w:pPr>
   </w:p>
 </w:ftr>
 </file>
 
 <file path=word/footnotes.xml><?xml version="1.0" encoding="utf-8"?>
-<w:footnotes xmlns:wpc="http://schemas.microsoft.com/office/word/2010/wordprocessingCanvas" xmlns:mc="http://schemas.openxmlformats.org/markup-compatibility/2006" xmlns:o="urn:schemas-microsoft-com:office:office" xmlns:r="http://schemas.openxmlformats.org/officeDocument/2006/relationships" xmlns:m="http://schemas.openxmlformats.org/officeDocument/2006/math" xmlns:v="urn:schemas-microsoft-com:vml" xmlns:wp14="http://schemas.microsoft.com/office/word/2010/wordprocessingDrawing" xmlns:wp="http://schemas.openxmlformats.org/drawingml/2006/wordprocessingDrawing" xmlns:w10="urn:schemas-microsoft-com:office:word" xmlns:w="http://schemas.openxmlformats.org/wordprocessingml/2006/main" xmlns:w14="http://schemas.microsoft.com/office/word/2010/wordml" xmlns:w15="http://schemas.microsoft.com/office/word/2012/wordml" xmlns:wpg="http://schemas.microsoft.com/office/word/2010/wordprocessingGroup" xmlns:wpi="http://schemas.microsoft.com/office/word/2010/wordprocessingInk" xmlns:wne="http://schemas.microsoft.com/office/word/2006/wordml" xmlns:wps="http://schemas.microsoft.com/office/word/2010/wordprocessingShape" mc:Ignorable="w14 w15 wp14">
+<w:footnotes xmlns:wpc="http://schemas.microsoft.com/office/word/2010/wordprocessingCanvas" xmlns:mc="http://schemas.openxmlformats.org/markup-compatibility/2006" xmlns:o="urn:schemas-microsoft-com:office:office" xmlns:r="http://schemas.openxmlformats.org/officeDocument/2006/relationships" xmlns:m="http://schemas.openxmlformats.org/officeDocument/2006/math" xmlns:v="urn:schemas-microsoft-com:vml" xmlns:wp14="http://schemas.microsoft.com/office/word/2010/wordprocessingDrawing" xmlns:wp="http://schemas.openxmlformats.org/drawingml/2006/wordprocessingDrawing" xmlns:w10="urn:schemas-microsoft-com:office:word" xmlns:w="http://schemas.openxmlformats.org/wordprocessingml/2006/main" xmlns:w14="http://schemas.microsoft.com/office/word/2010/wordml" xmlns:wpg="http://schemas.microsoft.com/office/word/2010/wordprocessingGroup" xmlns:wpi="http://schemas.microsoft.com/office/word/2010/wordprocessingInk" xmlns:wne="http://schemas.microsoft.com/office/word/2006/wordml" xmlns:wps="http://schemas.microsoft.com/office/word/2010/wordprocessingShape" mc:Ignorable="w14 wp14">
   <w:footnote w:type="separator" w:id="-1">
     <w:p>
       <w:r>
@@ -1803,7 +2164,7 @@
 </file>
 
 <file path=word/header1.xml><?xml version="1.0" encoding="utf-8"?>
-<w:hdr xmlns:wpc="http://schemas.microsoft.com/office/word/2010/wordprocessingCanvas" xmlns:mc="http://schemas.openxmlformats.org/markup-compatibility/2006" xmlns:o="urn:schemas-microsoft-com:office:office" xmlns:r="http://schemas.openxmlformats.org/officeDocument/2006/relationships" xmlns:m="http://schemas.openxmlformats.org/officeDocument/2006/math" xmlns:v="urn:schemas-microsoft-com:vml" xmlns:wp14="http://schemas.microsoft.com/office/word/2010/wordprocessingDrawing" xmlns:wp="http://schemas.openxmlformats.org/drawingml/2006/wordprocessingDrawing" xmlns:w10="urn:schemas-microsoft-com:office:word" xmlns:w="http://schemas.openxmlformats.org/wordprocessingml/2006/main" xmlns:w14="http://schemas.microsoft.com/office/word/2010/wordml" xmlns:w15="http://schemas.microsoft.com/office/word/2012/wordml" xmlns:wpg="http://schemas.microsoft.com/office/word/2010/wordprocessingGroup" xmlns:wpi="http://schemas.microsoft.com/office/word/2010/wordprocessingInk" xmlns:wne="http://schemas.microsoft.com/office/word/2006/wordml" xmlns:wps="http://schemas.microsoft.com/office/word/2010/wordprocessingShape" mc:Ignorable="w14 w15 wp14">
+<w:hdr xmlns:wpc="http://schemas.microsoft.com/office/word/2010/wordprocessingCanvas" xmlns:mc="http://schemas.openxmlformats.org/markup-compatibility/2006" xmlns:o="urn:schemas-microsoft-com:office:office" xmlns:r="http://schemas.openxmlformats.org/officeDocument/2006/relationships" xmlns:m="http://schemas.openxmlformats.org/officeDocument/2006/math" xmlns:v="urn:schemas-microsoft-com:vml" xmlns:wp14="http://schemas.microsoft.com/office/word/2010/wordprocessingDrawing" xmlns:wp="http://schemas.openxmlformats.org/drawingml/2006/wordprocessingDrawing" xmlns:w10="urn:schemas-microsoft-com:office:word" xmlns:w="http://schemas.openxmlformats.org/wordprocessingml/2006/main" xmlns:w14="http://schemas.microsoft.com/office/word/2010/wordml" xmlns:wpg="http://schemas.microsoft.com/office/word/2010/wordprocessingGroup" xmlns:wpi="http://schemas.microsoft.com/office/word/2010/wordprocessingInk" xmlns:wne="http://schemas.microsoft.com/office/word/2006/wordml" xmlns:wps="http://schemas.microsoft.com/office/word/2010/wordprocessingShape" mc:Ignorable="w14 wp14">
   <w:tbl>
     <w:tblPr>
       <w:tblW w:w="0" w:type="auto"/>
@@ -1829,7 +2190,7 @@
         </w:tcPr>
         <w:p>
           <w:pPr>
-            <w:pStyle w:val="Cabealho"/>
+            <w:pStyle w:val="Header"/>
             <w:tabs>
               <w:tab w:val="clear" w:pos="4320"/>
               <w:tab w:val="clear" w:pos="8640"/>
@@ -1861,11 +2222,21 @@
           <w:tcW w:w="6379" w:type="dxa"/>
         </w:tcPr>
         <w:p>
-          <w:fldSimple w:instr=" TITLE  \* MERGEFORMAT ">
-            <w:r>
-              <w:t>Iteration Plan</w:t>
-            </w:r>
-          </w:fldSimple>
+          <w:r>
+            <w:fldChar w:fldCharType="begin"/>
+          </w:r>
+          <w:r>
+            <w:instrText xml:space="preserve"> TITLE  \* MERGEFORMAT </w:instrText>
+          </w:r>
+          <w:r>
+            <w:fldChar w:fldCharType="separate"/>
+          </w:r>
+          <w:r>
+            <w:t>Iteration Plan</w:t>
+          </w:r>
+          <w:r>
+            <w:fldChar w:fldCharType="end"/>
+          </w:r>
         </w:p>
       </w:tc>
       <w:tc>
@@ -1885,15 +2256,15 @@
   </w:tbl>
   <w:p>
     <w:pPr>
-      <w:pStyle w:val="Cabealho"/>
+      <w:pStyle w:val="Header"/>
     </w:pPr>
   </w:p>
 </w:hdr>
 </file>
 
 <file path=word/numbering.xml><?xml version="1.0" encoding="utf-8"?>
-<w:numbering xmlns:wpc="http://schemas.microsoft.com/office/word/2010/wordprocessingCanvas" xmlns:mc="http://schemas.openxmlformats.org/markup-compatibility/2006" xmlns:o="urn:schemas-microsoft-com:office:office" xmlns:r="http://schemas.openxmlformats.org/officeDocument/2006/relationships" xmlns:m="http://schemas.openxmlformats.org/officeDocument/2006/math" xmlns:v="urn:schemas-microsoft-com:vml" xmlns:wp14="http://schemas.microsoft.com/office/word/2010/wordprocessingDrawing" xmlns:wp="http://schemas.openxmlformats.org/drawingml/2006/wordprocessingDrawing" xmlns:w10="urn:schemas-microsoft-com:office:word" xmlns:w="http://schemas.openxmlformats.org/wordprocessingml/2006/main" xmlns:w14="http://schemas.microsoft.com/office/word/2010/wordml" xmlns:w15="http://schemas.microsoft.com/office/word/2012/wordml" xmlns:wpg="http://schemas.microsoft.com/office/word/2010/wordprocessingGroup" xmlns:wpi="http://schemas.microsoft.com/office/word/2010/wordprocessingInk" xmlns:wne="http://schemas.microsoft.com/office/word/2006/wordml" xmlns:wps="http://schemas.microsoft.com/office/word/2010/wordprocessingShape" mc:Ignorable="w14 w15 wp14">
-  <w:abstractNum w:abstractNumId="0" w15:restartNumberingAfterBreak="0">
+<w:numbering xmlns:wpc="http://schemas.microsoft.com/office/word/2010/wordprocessingCanvas" xmlns:mc="http://schemas.openxmlformats.org/markup-compatibility/2006" xmlns:o="urn:schemas-microsoft-com:office:office" xmlns:r="http://schemas.openxmlformats.org/officeDocument/2006/relationships" xmlns:m="http://schemas.openxmlformats.org/officeDocument/2006/math" xmlns:v="urn:schemas-microsoft-com:vml" xmlns:wp14="http://schemas.microsoft.com/office/word/2010/wordprocessingDrawing" xmlns:wp="http://schemas.openxmlformats.org/drawingml/2006/wordprocessingDrawing" xmlns:w10="urn:schemas-microsoft-com:office:word" xmlns:w="http://schemas.openxmlformats.org/wordprocessingml/2006/main" xmlns:w14="http://schemas.microsoft.com/office/word/2010/wordml" xmlns:wpg="http://schemas.microsoft.com/office/word/2010/wordprocessingGroup" xmlns:wpi="http://schemas.microsoft.com/office/word/2010/wordprocessingInk" xmlns:wne="http://schemas.microsoft.com/office/word/2006/wordml" xmlns:wps="http://schemas.microsoft.com/office/word/2010/wordprocessingShape" mc:Ignorable="w14 wp14">
+  <w:abstractNum w:abstractNumId="0">
     <w:nsid w:val="FFFFFFFB"/>
     <w:multiLevelType w:val="multilevel"/>
     <w:tmpl w:val="20FA7622"/>
@@ -1922,7 +2293,7 @@
     <w:lvl w:ilvl="2">
       <w:start w:val="1"/>
       <w:numFmt w:val="decimal"/>
-      <w:pStyle w:val="Ttulo3"/>
+      <w:pStyle w:val="Heading3"/>
       <w:lvlText w:val="%1.%2.%3"/>
       <w:legacy w:legacy="1" w:legacySpace="144" w:legacyIndent="0"/>
       <w:lvlJc w:val="left"/>
@@ -1930,7 +2301,7 @@
     <w:lvl w:ilvl="3">
       <w:start w:val="1"/>
       <w:numFmt w:val="decimal"/>
-      <w:pStyle w:val="Ttulo4"/>
+      <w:pStyle w:val="Heading4"/>
       <w:lvlText w:val="%1.%2.%3.%4"/>
       <w:legacy w:legacy="1" w:legacySpace="144" w:legacyIndent="0"/>
       <w:lvlJc w:val="left"/>
@@ -1938,7 +2309,7 @@
     <w:lvl w:ilvl="4">
       <w:start w:val="1"/>
       <w:numFmt w:val="decimal"/>
-      <w:pStyle w:val="Ttulo5"/>
+      <w:pStyle w:val="Heading5"/>
       <w:lvlText w:val="%1.%2.%3.%4.%5"/>
       <w:legacy w:legacy="1" w:legacySpace="144" w:legacyIndent="0"/>
       <w:lvlJc w:val="left"/>
@@ -1946,7 +2317,7 @@
     <w:lvl w:ilvl="5">
       <w:start w:val="1"/>
       <w:numFmt w:val="decimal"/>
-      <w:pStyle w:val="Ttulo6"/>
+      <w:pStyle w:val="Heading6"/>
       <w:lvlText w:val="%1.%2.%3.%4.%5.%6"/>
       <w:legacy w:legacy="1" w:legacySpace="144" w:legacyIndent="0"/>
       <w:lvlJc w:val="left"/>
@@ -1954,7 +2325,7 @@
     <w:lvl w:ilvl="6">
       <w:start w:val="1"/>
       <w:numFmt w:val="decimal"/>
-      <w:pStyle w:val="Ttulo7"/>
+      <w:pStyle w:val="Heading7"/>
       <w:lvlText w:val="%1.%2.%3.%4.%5.%6.%7"/>
       <w:legacy w:legacy="1" w:legacySpace="144" w:legacyIndent="0"/>
       <w:lvlJc w:val="left"/>
@@ -1962,7 +2333,7 @@
     <w:lvl w:ilvl="7">
       <w:start w:val="1"/>
       <w:numFmt w:val="decimal"/>
-      <w:pStyle w:val="Ttulo8"/>
+      <w:pStyle w:val="Heading8"/>
       <w:lvlText w:val="%1.%2.%3.%4.%5.%6.%7.%8"/>
       <w:legacy w:legacy="1" w:legacySpace="144" w:legacyIndent="0"/>
       <w:lvlJc w:val="left"/>
@@ -1970,13 +2341,13 @@
     <w:lvl w:ilvl="8">
       <w:start w:val="1"/>
       <w:numFmt w:val="decimal"/>
-      <w:pStyle w:val="Ttulo9"/>
+      <w:pStyle w:val="Heading9"/>
       <w:lvlText w:val="%1.%2.%3.%4.%5.%6.%7.%8.%9"/>
       <w:legacy w:legacy="1" w:legacySpace="144" w:legacyIndent="0"/>
       <w:lvlJc w:val="left"/>
     </w:lvl>
   </w:abstractNum>
-  <w:abstractNum w:abstractNumId="1" w15:restartNumberingAfterBreak="0">
+  <w:abstractNum w:abstractNumId="1">
     <w:nsid w:val="FFFFFFFE"/>
     <w:multiLevelType w:val="singleLevel"/>
     <w:tmpl w:val="FFFFFFFF"/>
@@ -1986,7 +2357,7 @@
       <w:lvlJc w:val="left"/>
     </w:lvl>
   </w:abstractNum>
-  <w:abstractNum w:abstractNumId="2" w15:restartNumberingAfterBreak="0">
+  <w:abstractNum w:abstractNumId="2">
     <w:nsid w:val="00224753"/>
     <w:multiLevelType w:val="singleLevel"/>
     <w:tmpl w:val="04090001"/>
@@ -2006,7 +2377,7 @@
       </w:rPr>
     </w:lvl>
   </w:abstractNum>
-  <w:abstractNum w:abstractNumId="3" w15:restartNumberingAfterBreak="0">
+  <w:abstractNum w:abstractNumId="3">
     <w:nsid w:val="0A117094"/>
     <w:multiLevelType w:val="singleLevel"/>
     <w:tmpl w:val="04090001"/>
@@ -2026,7 +2397,7 @@
       </w:rPr>
     </w:lvl>
   </w:abstractNum>
-  <w:abstractNum w:abstractNumId="4" w15:restartNumberingAfterBreak="0">
+  <w:abstractNum w:abstractNumId="4">
     <w:nsid w:val="0EE51B46"/>
     <w:multiLevelType w:val="hybridMultilevel"/>
     <w:tmpl w:val="14A8CA2E"/>
@@ -2139,7 +2510,7 @@
       </w:pPr>
     </w:lvl>
   </w:abstractNum>
-  <w:abstractNum w:abstractNumId="5" w15:restartNumberingAfterBreak="0">
+  <w:abstractNum w:abstractNumId="5">
     <w:nsid w:val="17CB6DC4"/>
     <w:multiLevelType w:val="singleLevel"/>
     <w:tmpl w:val="04090001"/>
@@ -2159,7 +2530,7 @@
       </w:rPr>
     </w:lvl>
   </w:abstractNum>
-  <w:abstractNum w:abstractNumId="6" w15:restartNumberingAfterBreak="0">
+  <w:abstractNum w:abstractNumId="6">
     <w:nsid w:val="1E71141D"/>
     <w:multiLevelType w:val="multilevel"/>
     <w:tmpl w:val="B9A6AD80"/>
@@ -2299,7 +2670,7 @@
       </w:rPr>
     </w:lvl>
   </w:abstractNum>
-  <w:abstractNum w:abstractNumId="7" w15:restartNumberingAfterBreak="0">
+  <w:abstractNum w:abstractNumId="7">
     <w:nsid w:val="22443AC4"/>
     <w:multiLevelType w:val="singleLevel"/>
     <w:tmpl w:val="04090001"/>
@@ -2319,7 +2690,7 @@
       </w:rPr>
     </w:lvl>
   </w:abstractNum>
-  <w:abstractNum w:abstractNumId="8" w15:restartNumberingAfterBreak="0">
+  <w:abstractNum w:abstractNumId="8">
     <w:nsid w:val="25100F3A"/>
     <w:multiLevelType w:val="multilevel"/>
     <w:tmpl w:val="14A8CA2E"/>
@@ -2432,7 +2803,7 @@
       </w:pPr>
     </w:lvl>
   </w:abstractNum>
-  <w:abstractNum w:abstractNumId="9" w15:restartNumberingAfterBreak="0">
+  <w:abstractNum w:abstractNumId="9">
     <w:nsid w:val="2D4B634E"/>
     <w:multiLevelType w:val="singleLevel"/>
     <w:tmpl w:val="04090001"/>
@@ -2452,7 +2823,7 @@
       </w:rPr>
     </w:lvl>
   </w:abstractNum>
-  <w:abstractNum w:abstractNumId="10" w15:restartNumberingAfterBreak="0">
+  <w:abstractNum w:abstractNumId="10">
     <w:nsid w:val="31DD2C45"/>
     <w:multiLevelType w:val="singleLevel"/>
     <w:tmpl w:val="04090001"/>
@@ -2472,7 +2843,7 @@
       </w:rPr>
     </w:lvl>
   </w:abstractNum>
-  <w:abstractNum w:abstractNumId="11" w15:restartNumberingAfterBreak="0">
+  <w:abstractNum w:abstractNumId="11">
     <w:nsid w:val="32982B51"/>
     <w:multiLevelType w:val="singleLevel"/>
     <w:tmpl w:val="04090001"/>
@@ -2492,7 +2863,7 @@
       </w:rPr>
     </w:lvl>
   </w:abstractNum>
-  <w:abstractNum w:abstractNumId="12" w15:restartNumberingAfterBreak="0">
+  <w:abstractNum w:abstractNumId="12">
     <w:nsid w:val="3375481C"/>
     <w:multiLevelType w:val="singleLevel"/>
     <w:tmpl w:val="E6747DA6"/>
@@ -2512,7 +2883,7 @@
       </w:rPr>
     </w:lvl>
   </w:abstractNum>
-  <w:abstractNum w:abstractNumId="13" w15:restartNumberingAfterBreak="0">
+  <w:abstractNum w:abstractNumId="13">
     <w:nsid w:val="369D5471"/>
     <w:multiLevelType w:val="singleLevel"/>
     <w:tmpl w:val="04090001"/>
@@ -2532,7 +2903,7 @@
       </w:rPr>
     </w:lvl>
   </w:abstractNum>
-  <w:abstractNum w:abstractNumId="14" w15:restartNumberingAfterBreak="0">
+  <w:abstractNum w:abstractNumId="14">
     <w:nsid w:val="408B6535"/>
     <w:multiLevelType w:val="hybridMultilevel"/>
     <w:tmpl w:val="C0EEFC06"/>
@@ -2645,7 +3016,7 @@
       </w:pPr>
     </w:lvl>
   </w:abstractNum>
-  <w:abstractNum w:abstractNumId="15" w15:restartNumberingAfterBreak="0">
+  <w:abstractNum w:abstractNumId="15">
     <w:nsid w:val="42B97F7B"/>
     <w:multiLevelType w:val="singleLevel"/>
     <w:tmpl w:val="04090001"/>
@@ -2665,14 +3036,14 @@
       </w:rPr>
     </w:lvl>
   </w:abstractNum>
-  <w:abstractNum w:abstractNumId="16" w15:restartNumberingAfterBreak="0">
+  <w:abstractNum w:abstractNumId="16">
     <w:nsid w:val="42D059CF"/>
     <w:multiLevelType w:val="hybridMultilevel"/>
     <w:tmpl w:val="91FE3C82"/>
     <w:lvl w:ilvl="0" w:tplc="4DBA5112">
       <w:start w:val="1"/>
       <w:numFmt w:val="bullet"/>
-      <w:pStyle w:val="Ttulo2"/>
+      <w:pStyle w:val="Heading2"/>
       <w:lvlText w:val=""/>
       <w:lvlJc w:val="left"/>
       <w:pPr>
@@ -2806,7 +3177,7 @@
       </w:rPr>
     </w:lvl>
   </w:abstractNum>
-  <w:abstractNum w:abstractNumId="17" w15:restartNumberingAfterBreak="0">
+  <w:abstractNum w:abstractNumId="17">
     <w:nsid w:val="43210D8C"/>
     <w:multiLevelType w:val="hybridMultilevel"/>
     <w:tmpl w:val="EE0E425C"/>
@@ -2919,7 +3290,7 @@
       </w:rPr>
     </w:lvl>
   </w:abstractNum>
-  <w:abstractNum w:abstractNumId="18" w15:restartNumberingAfterBreak="0">
+  <w:abstractNum w:abstractNumId="18">
     <w:nsid w:val="43A308E4"/>
     <w:multiLevelType w:val="hybridMultilevel"/>
     <w:tmpl w:val="8D407328"/>
@@ -3059,7 +3430,7 @@
       </w:rPr>
     </w:lvl>
   </w:abstractNum>
-  <w:abstractNum w:abstractNumId="19" w15:restartNumberingAfterBreak="0">
+  <w:abstractNum w:abstractNumId="19">
     <w:nsid w:val="43CC33B3"/>
     <w:multiLevelType w:val="hybridMultilevel"/>
     <w:tmpl w:val="158630C4"/>
@@ -3199,7 +3570,7 @@
       </w:rPr>
     </w:lvl>
   </w:abstractNum>
-  <w:abstractNum w:abstractNumId="20" w15:restartNumberingAfterBreak="0">
+  <w:abstractNum w:abstractNumId="20">
     <w:nsid w:val="49E170D0"/>
     <w:multiLevelType w:val="singleLevel"/>
     <w:tmpl w:val="04090001"/>
@@ -3219,7 +3590,7 @@
       </w:rPr>
     </w:lvl>
   </w:abstractNum>
-  <w:abstractNum w:abstractNumId="21" w15:restartNumberingAfterBreak="0">
+  <w:abstractNum w:abstractNumId="21">
     <w:nsid w:val="4F094DAA"/>
     <w:multiLevelType w:val="multilevel"/>
     <w:tmpl w:val="158630C4"/>
@@ -3359,7 +3730,7 @@
       </w:rPr>
     </w:lvl>
   </w:abstractNum>
-  <w:abstractNum w:abstractNumId="22" w15:restartNumberingAfterBreak="0">
+  <w:abstractNum w:abstractNumId="22">
     <w:nsid w:val="4F64732B"/>
     <w:multiLevelType w:val="singleLevel"/>
     <w:tmpl w:val="04090001"/>
@@ -3379,7 +3750,7 @@
       </w:rPr>
     </w:lvl>
   </w:abstractNum>
-  <w:abstractNum w:abstractNumId="23" w15:restartNumberingAfterBreak="0">
+  <w:abstractNum w:abstractNumId="23">
     <w:nsid w:val="52C33F3E"/>
     <w:multiLevelType w:val="hybridMultilevel"/>
     <w:tmpl w:val="B9A6AD80"/>
@@ -3519,7 +3890,7 @@
       </w:rPr>
     </w:lvl>
   </w:abstractNum>
-  <w:abstractNum w:abstractNumId="24" w15:restartNumberingAfterBreak="0">
+  <w:abstractNum w:abstractNumId="24">
     <w:nsid w:val="52DF734E"/>
     <w:multiLevelType w:val="singleLevel"/>
     <w:tmpl w:val="04090001"/>
@@ -3539,7 +3910,7 @@
       </w:rPr>
     </w:lvl>
   </w:abstractNum>
-  <w:abstractNum w:abstractNumId="25" w15:restartNumberingAfterBreak="0">
+  <w:abstractNum w:abstractNumId="25">
     <w:nsid w:val="567642C0"/>
     <w:multiLevelType w:val="hybridMultilevel"/>
     <w:tmpl w:val="FEC69B34"/>
@@ -3679,7 +4050,7 @@
       </w:rPr>
     </w:lvl>
   </w:abstractNum>
-  <w:abstractNum w:abstractNumId="26" w15:restartNumberingAfterBreak="0">
+  <w:abstractNum w:abstractNumId="26">
     <w:nsid w:val="6CB52233"/>
     <w:multiLevelType w:val="multilevel"/>
     <w:tmpl w:val="C0EEFC06"/>
@@ -3792,7 +4163,7 @@
       </w:pPr>
     </w:lvl>
   </w:abstractNum>
-  <w:abstractNum w:abstractNumId="27" w15:restartNumberingAfterBreak="0">
+  <w:abstractNum w:abstractNumId="27">
     <w:nsid w:val="6CF125AE"/>
     <w:multiLevelType w:val="hybridMultilevel"/>
     <w:tmpl w:val="6FFCAA48"/>
@@ -3932,7 +4303,7 @@
       </w:rPr>
     </w:lvl>
   </w:abstractNum>
-  <w:abstractNum w:abstractNumId="28" w15:restartNumberingAfterBreak="0">
+  <w:abstractNum w:abstractNumId="28">
     <w:nsid w:val="6D2F7D46"/>
     <w:multiLevelType w:val="singleLevel"/>
     <w:tmpl w:val="04090001"/>
@@ -3952,7 +4323,7 @@
       </w:rPr>
     </w:lvl>
   </w:abstractNum>
-  <w:abstractNum w:abstractNumId="29" w15:restartNumberingAfterBreak="0">
+  <w:abstractNum w:abstractNumId="29">
     <w:nsid w:val="71F21F2A"/>
     <w:multiLevelType w:val="singleLevel"/>
     <w:tmpl w:val="04090001"/>
@@ -3972,7 +4343,7 @@
       </w:rPr>
     </w:lvl>
   </w:abstractNum>
-  <w:abstractNum w:abstractNumId="30" w15:restartNumberingAfterBreak="0">
+  <w:abstractNum w:abstractNumId="30">
     <w:nsid w:val="743601FB"/>
     <w:multiLevelType w:val="singleLevel"/>
     <w:tmpl w:val="04090001"/>
@@ -3992,7 +4363,7 @@
       </w:rPr>
     </w:lvl>
   </w:abstractNum>
-  <w:abstractNum w:abstractNumId="31" w15:restartNumberingAfterBreak="0">
+  <w:abstractNum w:abstractNumId="31">
     <w:nsid w:val="756150CA"/>
     <w:multiLevelType w:val="singleLevel"/>
     <w:tmpl w:val="04090001"/>
@@ -4012,7 +4383,7 @@
       </w:rPr>
     </w:lvl>
   </w:abstractNum>
-  <w:abstractNum w:abstractNumId="32" w15:restartNumberingAfterBreak="0">
+  <w:abstractNum w:abstractNumId="32">
     <w:nsid w:val="7BE434D7"/>
     <w:multiLevelType w:val="singleLevel"/>
     <w:tmpl w:val="04090001"/>
@@ -4206,7 +4577,7 @@
 </file>
 
 <file path=word/styles.xml><?xml version="1.0" encoding="utf-8"?>
-<w:styles xmlns:mc="http://schemas.openxmlformats.org/markup-compatibility/2006" xmlns:r="http://schemas.openxmlformats.org/officeDocument/2006/relationships" xmlns:w="http://schemas.openxmlformats.org/wordprocessingml/2006/main" xmlns:w14="http://schemas.microsoft.com/office/word/2010/wordml" xmlns:w15="http://schemas.microsoft.com/office/word/2012/wordml" mc:Ignorable="w14 w15">
+<w:styles xmlns:mc="http://schemas.openxmlformats.org/markup-compatibility/2006" xmlns:r="http://schemas.openxmlformats.org/officeDocument/2006/relationships" xmlns:w="http://schemas.openxmlformats.org/wordprocessingml/2006/main" xmlns:w14="http://schemas.microsoft.com/office/word/2010/wordml" mc:Ignorable="w14">
   <w:docDefaults>
     <w:rPrDefault>
       <w:rPr>
@@ -4216,378 +4587,144 @@
     </w:rPrDefault>
     <w:pPrDefault/>
   </w:docDefaults>
-  <w:latentStyles w:defLockedState="0" w:defUIPriority="99" w:defSemiHidden="0" w:defUnhideWhenUsed="0" w:defQFormat="0" w:count="371">
-    <w:lsdException w:name="Normal" w:uiPriority="0" w:qFormat="1"/>
-    <w:lsdException w:name="heading 1" w:uiPriority="9" w:qFormat="1"/>
-    <w:lsdException w:name="heading 2" w:uiPriority="9" w:qFormat="1"/>
-    <w:lsdException w:name="heading 3" w:uiPriority="9" w:qFormat="1"/>
-    <w:lsdException w:name="heading 4" w:uiPriority="9" w:qFormat="1"/>
-    <w:lsdException w:name="heading 5" w:uiPriority="9" w:qFormat="1"/>
-    <w:lsdException w:name="heading 6" w:uiPriority="9" w:qFormat="1"/>
-    <w:lsdException w:name="heading 7" w:uiPriority="9" w:qFormat="1"/>
-    <w:lsdException w:name="heading 8" w:uiPriority="9" w:qFormat="1"/>
-    <w:lsdException w:name="heading 9" w:uiPriority="9" w:qFormat="1"/>
-    <w:lsdException w:name="index 1" w:semiHidden="1" w:unhideWhenUsed="1"/>
-    <w:lsdException w:name="index 2" w:semiHidden="1" w:unhideWhenUsed="1"/>
-    <w:lsdException w:name="index 3" w:semiHidden="1" w:unhideWhenUsed="1"/>
-    <w:lsdException w:name="index 4" w:semiHidden="1" w:unhideWhenUsed="1"/>
-    <w:lsdException w:name="index 5" w:semiHidden="1" w:unhideWhenUsed="1"/>
-    <w:lsdException w:name="index 6" w:semiHidden="1" w:unhideWhenUsed="1"/>
-    <w:lsdException w:name="index 7" w:semiHidden="1" w:unhideWhenUsed="1"/>
-    <w:lsdException w:name="index 8" w:semiHidden="1" w:unhideWhenUsed="1"/>
-    <w:lsdException w:name="index 9" w:semiHidden="1" w:unhideWhenUsed="1"/>
-    <w:lsdException w:name="toc 1" w:semiHidden="1" w:uiPriority="39" w:unhideWhenUsed="1"/>
-    <w:lsdException w:name="toc 2" w:semiHidden="1" w:uiPriority="39" w:unhideWhenUsed="1"/>
-    <w:lsdException w:name="toc 3" w:semiHidden="1" w:uiPriority="39" w:unhideWhenUsed="1"/>
-    <w:lsdException w:name="toc 4" w:semiHidden="1" w:uiPriority="39" w:unhideWhenUsed="1"/>
-    <w:lsdException w:name="toc 5" w:semiHidden="1" w:uiPriority="39" w:unhideWhenUsed="1"/>
-    <w:lsdException w:name="toc 6" w:semiHidden="1" w:uiPriority="39" w:unhideWhenUsed="1"/>
-    <w:lsdException w:name="toc 7" w:semiHidden="1" w:uiPriority="39" w:unhideWhenUsed="1"/>
-    <w:lsdException w:name="toc 8" w:semiHidden="1" w:uiPriority="39" w:unhideWhenUsed="1"/>
-    <w:lsdException w:name="toc 9" w:semiHidden="1" w:uiPriority="39" w:unhideWhenUsed="1"/>
-    <w:lsdException w:name="Normal Indent" w:semiHidden="1" w:unhideWhenUsed="1"/>
-    <w:lsdException w:name="footnote text" w:semiHidden="1" w:unhideWhenUsed="1"/>
-    <w:lsdException w:name="annotation text" w:semiHidden="1" w:unhideWhenUsed="1"/>
-    <w:lsdException w:name="header" w:semiHidden="1" w:unhideWhenUsed="1"/>
-    <w:lsdException w:name="footer" w:semiHidden="1" w:unhideWhenUsed="1"/>
-    <w:lsdException w:name="index heading" w:semiHidden="1" w:unhideWhenUsed="1"/>
-    <w:lsdException w:name="caption" w:semiHidden="1" w:uiPriority="35" w:unhideWhenUsed="1" w:qFormat="1"/>
-    <w:lsdException w:name="table of figures" w:semiHidden="1" w:unhideWhenUsed="1"/>
-    <w:lsdException w:name="envelope address" w:semiHidden="1" w:unhideWhenUsed="1"/>
-    <w:lsdException w:name="envelope return" w:semiHidden="1" w:unhideWhenUsed="1"/>
-    <w:lsdException w:name="footnote reference" w:semiHidden="1" w:unhideWhenUsed="1"/>
-    <w:lsdException w:name="annotation reference" w:semiHidden="1" w:unhideWhenUsed="1"/>
-    <w:lsdException w:name="line number" w:semiHidden="1" w:unhideWhenUsed="1"/>
-    <w:lsdException w:name="page number" w:semiHidden="1" w:unhideWhenUsed="1"/>
-    <w:lsdException w:name="endnote reference" w:semiHidden="1" w:unhideWhenUsed="1"/>
-    <w:lsdException w:name="endnote text" w:semiHidden="1" w:unhideWhenUsed="1"/>
-    <w:lsdException w:name="table of authorities" w:semiHidden="1" w:unhideWhenUsed="1"/>
-    <w:lsdException w:name="macro" w:semiHidden="1" w:unhideWhenUsed="1"/>
-    <w:lsdException w:name="toa heading" w:semiHidden="1" w:unhideWhenUsed="1"/>
-    <w:lsdException w:name="List" w:semiHidden="1" w:unhideWhenUsed="1"/>
-    <w:lsdException w:name="List Bullet" w:semiHidden="1" w:unhideWhenUsed="1"/>
-    <w:lsdException w:name="List Number" w:semiHidden="1" w:unhideWhenUsed="1"/>
-    <w:lsdException w:name="List 2" w:semiHidden="1" w:unhideWhenUsed="1"/>
-    <w:lsdException w:name="List 3" w:semiHidden="1" w:unhideWhenUsed="1"/>
-    <w:lsdException w:name="List 4" w:semiHidden="1" w:unhideWhenUsed="1"/>
-    <w:lsdException w:name="List 5" w:semiHidden="1" w:unhideWhenUsed="1"/>
-    <w:lsdException w:name="List Bullet 2" w:semiHidden="1" w:unhideWhenUsed="1"/>
-    <w:lsdException w:name="List Bullet 3" w:semiHidden="1" w:unhideWhenUsed="1"/>
-    <w:lsdException w:name="List Bullet 4" w:semiHidden="1" w:unhideWhenUsed="1"/>
-    <w:lsdException w:name="List Bullet 5" w:semiHidden="1" w:unhideWhenUsed="1"/>
-    <w:lsdException w:name="List Number 2" w:semiHidden="1" w:unhideWhenUsed="1"/>
-    <w:lsdException w:name="List Number 3" w:semiHidden="1" w:unhideWhenUsed="1"/>
-    <w:lsdException w:name="List Number 4" w:semiHidden="1" w:unhideWhenUsed="1"/>
-    <w:lsdException w:name="List Number 5" w:semiHidden="1" w:unhideWhenUsed="1"/>
-    <w:lsdException w:name="Title" w:uiPriority="10" w:qFormat="1"/>
-    <w:lsdException w:name="Closing" w:semiHidden="1" w:unhideWhenUsed="1"/>
-    <w:lsdException w:name="Signature" w:semiHidden="1" w:unhideWhenUsed="1"/>
-    <w:lsdException w:name="Default Paragraph Font" w:semiHidden="1" w:uiPriority="1" w:unhideWhenUsed="1"/>
-    <w:lsdException w:name="Body Text" w:semiHidden="1" w:unhideWhenUsed="1"/>
-    <w:lsdException w:name="Body Text Indent" w:semiHidden="1" w:unhideWhenUsed="1"/>
-    <w:lsdException w:name="List Continue" w:semiHidden="1" w:unhideWhenUsed="1"/>
-    <w:lsdException w:name="List Continue 2" w:semiHidden="1" w:unhideWhenUsed="1"/>
-    <w:lsdException w:name="List Continue 3" w:semiHidden="1" w:unhideWhenUsed="1"/>
-    <w:lsdException w:name="List Continue 4" w:semiHidden="1" w:unhideWhenUsed="1"/>
-    <w:lsdException w:name="List Continue 5" w:semiHidden="1" w:unhideWhenUsed="1"/>
-    <w:lsdException w:name="Message Header" w:semiHidden="1" w:unhideWhenUsed="1"/>
-    <w:lsdException w:name="Subtitle" w:uiPriority="11" w:qFormat="1"/>
-    <w:lsdException w:name="Salutation" w:semiHidden="1" w:unhideWhenUsed="1"/>
-    <w:lsdException w:name="Date" w:semiHidden="1" w:unhideWhenUsed="1"/>
-    <w:lsdException w:name="Body Text First Indent" w:semiHidden="1" w:unhideWhenUsed="1"/>
-    <w:lsdException w:name="Body Text First Indent 2" w:semiHidden="1" w:unhideWhenUsed="1"/>
-    <w:lsdException w:name="Note Heading" w:semiHidden="1" w:unhideWhenUsed="1"/>
-    <w:lsdException w:name="Body Text 2" w:semiHidden="1" w:unhideWhenUsed="1"/>
-    <w:lsdException w:name="Body Text 3" w:semiHidden="1" w:unhideWhenUsed="1"/>
-    <w:lsdException w:name="Body Text Indent 2" w:semiHidden="1" w:unhideWhenUsed="1"/>
-    <w:lsdException w:name="Body Text Indent 3" w:semiHidden="1" w:unhideWhenUsed="1"/>
-    <w:lsdException w:name="Block Text" w:semiHidden="1" w:unhideWhenUsed="1"/>
-    <w:lsdException w:name="Hyperlink" w:semiHidden="1" w:unhideWhenUsed="1"/>
-    <w:lsdException w:name="FollowedHyperlink" w:semiHidden="1" w:unhideWhenUsed="1"/>
-    <w:lsdException w:name="Strong" w:uiPriority="22" w:qFormat="1"/>
-    <w:lsdException w:name="Emphasis" w:uiPriority="20" w:qFormat="1"/>
-    <w:lsdException w:name="Document Map" w:semiHidden="1" w:unhideWhenUsed="1"/>
-    <w:lsdException w:name="Plain Text" w:semiHidden="1" w:unhideWhenUsed="1"/>
-    <w:lsdException w:name="E-mail Signature" w:semiHidden="1" w:unhideWhenUsed="1"/>
-    <w:lsdException w:name="HTML Top of Form" w:semiHidden="1" w:unhideWhenUsed="1"/>
-    <w:lsdException w:name="HTML Bottom of Form" w:semiHidden="1" w:unhideWhenUsed="1"/>
-    <w:lsdException w:name="Normal (Web)" w:semiHidden="1" w:unhideWhenUsed="1"/>
-    <w:lsdException w:name="HTML Acronym" w:semiHidden="1" w:unhideWhenUsed="1"/>
-    <w:lsdException w:name="HTML Address" w:semiHidden="1" w:unhideWhenUsed="1"/>
-    <w:lsdException w:name="HTML Cite" w:semiHidden="1" w:unhideWhenUsed="1"/>
-    <w:lsdException w:name="HTML Code" w:semiHidden="1" w:unhideWhenUsed="1"/>
-    <w:lsdException w:name="HTML Definition" w:semiHidden="1" w:unhideWhenUsed="1"/>
-    <w:lsdException w:name="HTML Keyboard" w:semiHidden="1" w:unhideWhenUsed="1"/>
-    <w:lsdException w:name="HTML Preformatted" w:semiHidden="1" w:unhideWhenUsed="1"/>
-    <w:lsdException w:name="HTML Sample" w:semiHidden="1" w:unhideWhenUsed="1"/>
-    <w:lsdException w:name="HTML Typewriter" w:semiHidden="1" w:unhideWhenUsed="1"/>
-    <w:lsdException w:name="HTML Variable" w:semiHidden="1" w:unhideWhenUsed="1"/>
-    <w:lsdException w:name="Normal Table" w:semiHidden="1" w:unhideWhenUsed="1"/>
-    <w:lsdException w:name="annotation subject" w:semiHidden="1" w:unhideWhenUsed="1"/>
-    <w:lsdException w:name="No List" w:semiHidden="1" w:unhideWhenUsed="1"/>
-    <w:lsdException w:name="Outline List 1" w:semiHidden="1" w:unhideWhenUsed="1"/>
-    <w:lsdException w:name="Outline List 2" w:semiHidden="1" w:unhideWhenUsed="1"/>
-    <w:lsdException w:name="Outline List 3" w:semiHidden="1" w:unhideWhenUsed="1"/>
-    <w:lsdException w:name="Table Simple 1" w:semiHidden="1" w:unhideWhenUsed="1"/>
-    <w:lsdException w:name="Table Simple 2" w:semiHidden="1" w:unhideWhenUsed="1"/>
-    <w:lsdException w:name="Table Simple 3" w:semiHidden="1" w:unhideWhenUsed="1"/>
-    <w:lsdException w:name="Table Classic 1" w:semiHidden="1" w:unhideWhenUsed="1"/>
-    <w:lsdException w:name="Table Classic 2" w:semiHidden="1" w:unhideWhenUsed="1"/>
-    <w:lsdException w:name="Table Classic 3" w:semiHidden="1" w:unhideWhenUsed="1"/>
-    <w:lsdException w:name="Table Classic 4" w:semiHidden="1" w:unhideWhenUsed="1"/>
-    <w:lsdException w:name="Table Colorful 1" w:semiHidden="1" w:unhideWhenUsed="1"/>
-    <w:lsdException w:name="Table Colorful 2" w:semiHidden="1" w:unhideWhenUsed="1"/>
-    <w:lsdException w:name="Table Colorful 3" w:semiHidden="1" w:unhideWhenUsed="1"/>
-    <w:lsdException w:name="Table Columns 1" w:semiHidden="1" w:unhideWhenUsed="1"/>
-    <w:lsdException w:name="Table Columns 2" w:semiHidden="1" w:unhideWhenUsed="1"/>
-    <w:lsdException w:name="Table Columns 3" w:semiHidden="1" w:unhideWhenUsed="1"/>
-    <w:lsdException w:name="Table Columns 4" w:semiHidden="1" w:unhideWhenUsed="1"/>
-    <w:lsdException w:name="Table Columns 5" w:semiHidden="1" w:unhideWhenUsed="1"/>
-    <w:lsdException w:name="Table Grid 1" w:semiHidden="1" w:unhideWhenUsed="1"/>
-    <w:lsdException w:name="Table Grid 2" w:semiHidden="1" w:unhideWhenUsed="1"/>
-    <w:lsdException w:name="Table Grid 3" w:semiHidden="1" w:unhideWhenUsed="1"/>
-    <w:lsdException w:name="Table Grid 4" w:semiHidden="1" w:unhideWhenUsed="1"/>
-    <w:lsdException w:name="Table Grid 5" w:semiHidden="1" w:unhideWhenUsed="1"/>
-    <w:lsdException w:name="Table Grid 6" w:semiHidden="1" w:unhideWhenUsed="1"/>
-    <w:lsdException w:name="Table Grid 7" w:semiHidden="1" w:unhideWhenUsed="1"/>
-    <w:lsdException w:name="Table Grid 8" w:semiHidden="1" w:unhideWhenUsed="1"/>
-    <w:lsdException w:name="Table List 1" w:semiHidden="1" w:unhideWhenUsed="1"/>
-    <w:lsdException w:name="Table List 2" w:semiHidden="1" w:unhideWhenUsed="1"/>
-    <w:lsdException w:name="Table List 3" w:semiHidden="1" w:unhideWhenUsed="1"/>
-    <w:lsdException w:name="Table List 4" w:semiHidden="1" w:unhideWhenUsed="1"/>
-    <w:lsdException w:name="Table List 5" w:semiHidden="1" w:unhideWhenUsed="1"/>
-    <w:lsdException w:name="Table List 6" w:semiHidden="1" w:unhideWhenUsed="1"/>
-    <w:lsdException w:name="Table List 7" w:semiHidden="1" w:unhideWhenUsed="1"/>
-    <w:lsdException w:name="Table List 8" w:semiHidden="1" w:unhideWhenUsed="1"/>
-    <w:lsdException w:name="Table 3D effects 1" w:semiHidden="1" w:unhideWhenUsed="1"/>
-    <w:lsdException w:name="Table 3D effects 2" w:semiHidden="1" w:unhideWhenUsed="1"/>
-    <w:lsdException w:name="Table 3D effects 3" w:semiHidden="1" w:unhideWhenUsed="1"/>
-    <w:lsdException w:name="Table Contemporary" w:semiHidden="1" w:unhideWhenUsed="1"/>
-    <w:lsdException w:name="Table Elegant" w:semiHidden="1" w:unhideWhenUsed="1"/>
-    <w:lsdException w:name="Table Professional" w:semiHidden="1" w:unhideWhenUsed="1"/>
-    <w:lsdException w:name="Table Subtle 1" w:semiHidden="1" w:unhideWhenUsed="1"/>
-    <w:lsdException w:name="Table Subtle 2" w:semiHidden="1" w:unhideWhenUsed="1"/>
-    <w:lsdException w:name="Table Web 1" w:semiHidden="1" w:unhideWhenUsed="1"/>
-    <w:lsdException w:name="Table Web 2" w:semiHidden="1" w:unhideWhenUsed="1"/>
-    <w:lsdException w:name="Table Web 3" w:semiHidden="1" w:unhideWhenUsed="1"/>
-    <w:lsdException w:name="Balloon Text" w:semiHidden="1" w:unhideWhenUsed="1"/>
-    <w:lsdException w:name="Table Grid" w:uiPriority="59"/>
-    <w:lsdException w:name="Table Theme" w:semiHidden="1" w:unhideWhenUsed="1"/>
-    <w:lsdException w:name="Placeholder Text" w:semiHidden="1"/>
-    <w:lsdException w:name="No Spacing" w:uiPriority="1" w:qFormat="1"/>
-    <w:lsdException w:name="Light Shading" w:uiPriority="60"/>
-    <w:lsdException w:name="Light List" w:uiPriority="61"/>
-    <w:lsdException w:name="Light Grid" w:uiPriority="62"/>
-    <w:lsdException w:name="Medium Shading 1" w:uiPriority="63"/>
-    <w:lsdException w:name="Medium Shading 2" w:uiPriority="64"/>
-    <w:lsdException w:name="Medium List 1" w:uiPriority="65"/>
-    <w:lsdException w:name="Medium List 2" w:uiPriority="66"/>
-    <w:lsdException w:name="Medium Grid 1" w:uiPriority="67"/>
-    <w:lsdException w:name="Medium Grid 2" w:uiPriority="68"/>
-    <w:lsdException w:name="Medium Grid 3" w:uiPriority="69"/>
-    <w:lsdException w:name="Dark List" w:uiPriority="70"/>
-    <w:lsdException w:name="Colorful Shading" w:uiPriority="71"/>
-    <w:lsdException w:name="Colorful List" w:uiPriority="72"/>
-    <w:lsdException w:name="Colorful Grid" w:uiPriority="73"/>
-    <w:lsdException w:name="Light Shading Accent 1" w:uiPriority="60"/>
-    <w:lsdException w:name="Light List Accent 1" w:uiPriority="61"/>
-    <w:lsdException w:name="Light Grid Accent 1" w:uiPriority="62"/>
-    <w:lsdException w:name="Medium Shading 1 Accent 1" w:uiPriority="63"/>
-    <w:lsdException w:name="Medium Shading 2 Accent 1" w:uiPriority="64"/>
-    <w:lsdException w:name="Medium List 1 Accent 1" w:uiPriority="65"/>
-    <w:lsdException w:name="Revision" w:semiHidden="1"/>
-    <w:lsdException w:name="List Paragraph" w:uiPriority="34" w:qFormat="1"/>
-    <w:lsdException w:name="Quote" w:uiPriority="29" w:qFormat="1"/>
-    <w:lsdException w:name="Intense Quote" w:uiPriority="30" w:qFormat="1"/>
-    <w:lsdException w:name="Medium List 2 Accent 1" w:uiPriority="66"/>
-    <w:lsdException w:name="Medium Grid 1 Accent 1" w:uiPriority="67"/>
-    <w:lsdException w:name="Medium Grid 2 Accent 1" w:uiPriority="68"/>
-    <w:lsdException w:name="Medium Grid 3 Accent 1" w:uiPriority="69"/>
-    <w:lsdException w:name="Dark List Accent 1" w:uiPriority="70"/>
-    <w:lsdException w:name="Colorful Shading Accent 1" w:uiPriority="71"/>
-    <w:lsdException w:name="Colorful List Accent 1" w:uiPriority="72"/>
-    <w:lsdException w:name="Colorful Grid Accent 1" w:uiPriority="73"/>
-    <w:lsdException w:name="Light Shading Accent 2" w:uiPriority="60"/>
-    <w:lsdException w:name="Light List Accent 2" w:uiPriority="61"/>
-    <w:lsdException w:name="Light Grid Accent 2" w:uiPriority="62"/>
-    <w:lsdException w:name="Medium Shading 1 Accent 2" w:uiPriority="63"/>
-    <w:lsdException w:name="Medium Shading 2 Accent 2" w:uiPriority="64"/>
-    <w:lsdException w:name="Medium List 1 Accent 2" w:uiPriority="65"/>
-    <w:lsdException w:name="Medium List 2 Accent 2" w:uiPriority="66"/>
-    <w:lsdException w:name="Medium Grid 1 Accent 2" w:uiPriority="67"/>
-    <w:lsdException w:name="Medium Grid 2 Accent 2" w:uiPriority="68"/>
-    <w:lsdException w:name="Medium Grid 3 Accent 2" w:uiPriority="69"/>
-    <w:lsdException w:name="Dark List Accent 2" w:uiPriority="70"/>
-    <w:lsdException w:name="Colorful Shading Accent 2" w:uiPriority="71"/>
-    <w:lsdException w:name="Colorful List Accent 2" w:uiPriority="72"/>
-    <w:lsdException w:name="Colorful Grid Accent 2" w:uiPriority="73"/>
-    <w:lsdException w:name="Light Shading Accent 3" w:uiPriority="60"/>
-    <w:lsdException w:name="Light List Accent 3" w:uiPriority="61"/>
-    <w:lsdException w:name="Light Grid Accent 3" w:uiPriority="62"/>
-    <w:lsdException w:name="Medium Shading 1 Accent 3" w:uiPriority="63"/>
-    <w:lsdException w:name="Medium Shading 2 Accent 3" w:uiPriority="64"/>
-    <w:lsdException w:name="Medium List 1 Accent 3" w:uiPriority="65"/>
-    <w:lsdException w:name="Medium List 2 Accent 3" w:uiPriority="66"/>
-    <w:lsdException w:name="Medium Grid 1 Accent 3" w:uiPriority="67"/>
-    <w:lsdException w:name="Medium Grid 2 Accent 3" w:uiPriority="68"/>
-    <w:lsdException w:name="Medium Grid 3 Accent 3" w:uiPriority="69"/>
-    <w:lsdException w:name="Dark List Accent 3" w:uiPriority="70"/>
-    <w:lsdException w:name="Colorful Shading Accent 3" w:uiPriority="71"/>
-    <w:lsdException w:name="Colorful List Accent 3" w:uiPriority="72"/>
-    <w:lsdException w:name="Colorful Grid Accent 3" w:uiPriority="73"/>
-    <w:lsdException w:name="Light Shading Accent 4" w:uiPriority="60"/>
-    <w:lsdException w:name="Light List Accent 4" w:uiPriority="61"/>
-    <w:lsdException w:name="Light Grid Accent 4" w:uiPriority="62"/>
-    <w:lsdException w:name="Medium Shading 1 Accent 4" w:uiPriority="63"/>
-    <w:lsdException w:name="Medium Shading 2 Accent 4" w:uiPriority="64"/>
-    <w:lsdException w:name="Medium List 1 Accent 4" w:uiPriority="65"/>
-    <w:lsdException w:name="Medium List 2 Accent 4" w:uiPriority="66"/>
-    <w:lsdException w:name="Medium Grid 1 Accent 4" w:uiPriority="67"/>
-    <w:lsdException w:name="Medium Grid 2 Accent 4" w:uiPriority="68"/>
-    <w:lsdException w:name="Medium Grid 3 Accent 4" w:uiPriority="69"/>
-    <w:lsdException w:name="Dark List Accent 4" w:uiPriority="70"/>
-    <w:lsdException w:name="Colorful Shading Accent 4" w:uiPriority="71"/>
-    <w:lsdException w:name="Colorful List Accent 4" w:uiPriority="72"/>
-    <w:lsdException w:name="Colorful Grid Accent 4" w:uiPriority="73"/>
-    <w:lsdException w:name="Light Shading Accent 5" w:uiPriority="60"/>
-    <w:lsdException w:name="Light List Accent 5" w:uiPriority="61"/>
-    <w:lsdException w:name="Light Grid Accent 5" w:uiPriority="62"/>
-    <w:lsdException w:name="Medium Shading 1 Accent 5" w:uiPriority="63"/>
-    <w:lsdException w:name="Medium Shading 2 Accent 5" w:uiPriority="64"/>
-    <w:lsdException w:name="Medium List 1 Accent 5" w:uiPriority="65"/>
-    <w:lsdException w:name="Medium List 2 Accent 5" w:uiPriority="66"/>
-    <w:lsdException w:name="Medium Grid 1 Accent 5" w:uiPriority="67"/>
-    <w:lsdException w:name="Medium Grid 2 Accent 5" w:uiPriority="68"/>
-    <w:lsdException w:name="Medium Grid 3 Accent 5" w:uiPriority="69"/>
-    <w:lsdException w:name="Dark List Accent 5" w:uiPriority="70"/>
-    <w:lsdException w:name="Colorful Shading Accent 5" w:uiPriority="71"/>
-    <w:lsdException w:name="Colorful List Accent 5" w:uiPriority="72"/>
-    <w:lsdException w:name="Colorful Grid Accent 5" w:uiPriority="73"/>
-    <w:lsdException w:name="Light Shading Accent 6" w:uiPriority="60"/>
-    <w:lsdException w:name="Light List Accent 6" w:uiPriority="61"/>
-    <w:lsdException w:name="Light Grid Accent 6" w:uiPriority="62"/>
-    <w:lsdException w:name="Medium Shading 1 Accent 6" w:uiPriority="63"/>
-    <w:lsdException w:name="Medium Shading 2 Accent 6" w:uiPriority="64"/>
-    <w:lsdException w:name="Medium List 1 Accent 6" w:uiPriority="65"/>
-    <w:lsdException w:name="Medium List 2 Accent 6" w:uiPriority="66"/>
-    <w:lsdException w:name="Medium Grid 1 Accent 6" w:uiPriority="67"/>
-    <w:lsdException w:name="Medium Grid 2 Accent 6" w:uiPriority="68"/>
-    <w:lsdException w:name="Medium Grid 3 Accent 6" w:uiPriority="69"/>
-    <w:lsdException w:name="Dark List Accent 6" w:uiPriority="70"/>
-    <w:lsdException w:name="Colorful Shading Accent 6" w:uiPriority="71"/>
-    <w:lsdException w:name="Colorful List Accent 6" w:uiPriority="72"/>
-    <w:lsdException w:name="Colorful Grid Accent 6" w:uiPriority="73"/>
-    <w:lsdException w:name="Subtle Emphasis" w:uiPriority="19" w:qFormat="1"/>
-    <w:lsdException w:name="Intense Emphasis" w:uiPriority="21" w:qFormat="1"/>
-    <w:lsdException w:name="Subtle Reference" w:uiPriority="31" w:qFormat="1"/>
-    <w:lsdException w:name="Intense Reference" w:uiPriority="32" w:qFormat="1"/>
-    <w:lsdException w:name="Book Title" w:uiPriority="33" w:qFormat="1"/>
-    <w:lsdException w:name="Bibliography" w:semiHidden="1" w:uiPriority="37" w:unhideWhenUsed="1"/>
-    <w:lsdException w:name="TOC Heading" w:semiHidden="1" w:uiPriority="39" w:unhideWhenUsed="1" w:qFormat="1"/>
-    <w:lsdException w:name="Plain Table 1" w:uiPriority="41"/>
-    <w:lsdException w:name="Plain Table 2" w:uiPriority="42"/>
-    <w:lsdException w:name="Plain Table 3" w:uiPriority="43"/>
-    <w:lsdException w:name="Plain Table 4" w:uiPriority="44"/>
-    <w:lsdException w:name="Plain Table 5" w:uiPriority="45"/>
-    <w:lsdException w:name="Grid Table Light" w:uiPriority="40"/>
-    <w:lsdException w:name="Grid Table 1 Light" w:uiPriority="46"/>
-    <w:lsdException w:name="Grid Table 2" w:uiPriority="47"/>
-    <w:lsdException w:name="Grid Table 3" w:uiPriority="48"/>
-    <w:lsdException w:name="Grid Table 4" w:uiPriority="49"/>
-    <w:lsdException w:name="Grid Table 5 Dark" w:uiPriority="50"/>
-    <w:lsdException w:name="Grid Table 6 Colorful" w:uiPriority="51"/>
-    <w:lsdException w:name="Grid Table 7 Colorful" w:uiPriority="52"/>
-    <w:lsdException w:name="Grid Table 1 Light Accent 1" w:uiPriority="46"/>
-    <w:lsdException w:name="Grid Table 2 Accent 1" w:uiPriority="47"/>
-    <w:lsdException w:name="Grid Table 3 Accent 1" w:uiPriority="48"/>
-    <w:lsdException w:name="Grid Table 4 Accent 1" w:uiPriority="49"/>
-    <w:lsdException w:name="Grid Table 5 Dark Accent 1" w:uiPriority="50"/>
-    <w:lsdException w:name="Grid Table 6 Colorful Accent 1" w:uiPriority="51"/>
-    <w:lsdException w:name="Grid Table 7 Colorful Accent 1" w:uiPriority="52"/>
-    <w:lsdException w:name="Grid Table 1 Light Accent 2" w:uiPriority="46"/>
-    <w:lsdException w:name="Grid Table 2 Accent 2" w:uiPriority="47"/>
-    <w:lsdException w:name="Grid Table 3 Accent 2" w:uiPriority="48"/>
-    <w:lsdException w:name="Grid Table 4 Accent 2" w:uiPriority="49"/>
-    <w:lsdException w:name="Grid Table 5 Dark Accent 2" w:uiPriority="50"/>
-    <w:lsdException w:name="Grid Table 6 Colorful Accent 2" w:uiPriority="51"/>
-    <w:lsdException w:name="Grid Table 7 Colorful Accent 2" w:uiPriority="52"/>
-    <w:lsdException w:name="Grid Table 1 Light Accent 3" w:uiPriority="46"/>
-    <w:lsdException w:name="Grid Table 2 Accent 3" w:uiPriority="47"/>
-    <w:lsdException w:name="Grid Table 3 Accent 3" w:uiPriority="48"/>
-    <w:lsdException w:name="Grid Table 4 Accent 3" w:uiPriority="49"/>
-    <w:lsdException w:name="Grid Table 5 Dark Accent 3" w:uiPriority="50"/>
-    <w:lsdException w:name="Grid Table 6 Colorful Accent 3" w:uiPriority="51"/>
-    <w:lsdException w:name="Grid Table 7 Colorful Accent 3" w:uiPriority="52"/>
-    <w:lsdException w:name="Grid Table 1 Light Accent 4" w:uiPriority="46"/>
-    <w:lsdException w:name="Grid Table 2 Accent 4" w:uiPriority="47"/>
-    <w:lsdException w:name="Grid Table 3 Accent 4" w:uiPriority="48"/>
-    <w:lsdException w:name="Grid Table 4 Accent 4" w:uiPriority="49"/>
-    <w:lsdException w:name="Grid Table 5 Dark Accent 4" w:uiPriority="50"/>
-    <w:lsdException w:name="Grid Table 6 Colorful Accent 4" w:uiPriority="51"/>
-    <w:lsdException w:name="Grid Table 7 Colorful Accent 4" w:uiPriority="52"/>
-    <w:lsdException w:name="Grid Table 1 Light Accent 5" w:uiPriority="46"/>
-    <w:lsdException w:name="Grid Table 2 Accent 5" w:uiPriority="47"/>
-    <w:lsdException w:name="Grid Table 3 Accent 5" w:uiPriority="48"/>
-    <w:lsdException w:name="Grid Table 4 Accent 5" w:uiPriority="49"/>
-    <w:lsdException w:name="Grid Table 5 Dark Accent 5" w:uiPriority="50"/>
-    <w:lsdException w:name="Grid Table 6 Colorful Accent 5" w:uiPriority="51"/>
-    <w:lsdException w:name="Grid Table 7 Colorful Accent 5" w:uiPriority="52"/>
-    <w:lsdException w:name="Grid Table 1 Light Accent 6" w:uiPriority="46"/>
-    <w:lsdException w:name="Grid Table 2 Accent 6" w:uiPriority="47"/>
-    <w:lsdException w:name="Grid Table 3 Accent 6" w:uiPriority="48"/>
-    <w:lsdException w:name="Grid Table 4 Accent 6" w:uiPriority="49"/>
-    <w:lsdException w:name="Grid Table 5 Dark Accent 6" w:uiPriority="50"/>
-    <w:lsdException w:name="Grid Table 6 Colorful Accent 6" w:uiPriority="51"/>
-    <w:lsdException w:name="Grid Table 7 Colorful Accent 6" w:uiPriority="52"/>
-    <w:lsdException w:name="List Table 1 Light" w:uiPriority="46"/>
-    <w:lsdException w:name="List Table 2" w:uiPriority="47"/>
-    <w:lsdException w:name="List Table 3" w:uiPriority="48"/>
-    <w:lsdException w:name="List Table 4" w:uiPriority="49"/>
-    <w:lsdException w:name="List Table 5 Dark" w:uiPriority="50"/>
-    <w:lsdException w:name="List Table 6 Colorful" w:uiPriority="51"/>
-    <w:lsdException w:name="List Table 7 Colorful" w:uiPriority="52"/>
-    <w:lsdException w:name="List Table 1 Light Accent 1" w:uiPriority="46"/>
-    <w:lsdException w:name="List Table 2 Accent 1" w:uiPriority="47"/>
-    <w:lsdException w:name="List Table 3 Accent 1" w:uiPriority="48"/>
-    <w:lsdException w:name="List Table 4 Accent 1" w:uiPriority="49"/>
-    <w:lsdException w:name="List Table 5 Dark Accent 1" w:uiPriority="50"/>
-    <w:lsdException w:name="List Table 6 Colorful Accent 1" w:uiPriority="51"/>
-    <w:lsdException w:name="List Table 7 Colorful Accent 1" w:uiPriority="52"/>
-    <w:lsdException w:name="List Table 1 Light Accent 2" w:uiPriority="46"/>
-    <w:lsdException w:name="List Table 2 Accent 2" w:uiPriority="47"/>
-    <w:lsdException w:name="List Table 3 Accent 2" w:uiPriority="48"/>
-    <w:lsdException w:name="List Table 4 Accent 2" w:uiPriority="49"/>
-    <w:lsdException w:name="List Table 5 Dark Accent 2" w:uiPriority="50"/>
-    <w:lsdException w:name="List Table 6 Colorful Accent 2" w:uiPriority="51"/>
-    <w:lsdException w:name="List Table 7 Colorful Accent 2" w:uiPriority="52"/>
-    <w:lsdException w:name="List Table 1 Light Accent 3" w:uiPriority="46"/>
-    <w:lsdException w:name="List Table 2 Accent 3" w:uiPriority="47"/>
-    <w:lsdException w:name="List Table 3 Accent 3" w:uiPriority="48"/>
-    <w:lsdException w:name="List Table 4 Accent 3" w:uiPriority="49"/>
-    <w:lsdException w:name="List Table 5 Dark Accent 3" w:uiPriority="50"/>
-    <w:lsdException w:name="List Table 6 Colorful Accent 3" w:uiPriority="51"/>
-    <w:lsdException w:name="List Table 7 Colorful Accent 3" w:uiPriority="52"/>
-    <w:lsdException w:name="List Table 1 Light Accent 4" w:uiPriority="46"/>
-    <w:lsdException w:name="List Table 2 Accent 4" w:uiPriority="47"/>
-    <w:lsdException w:name="List Table 3 Accent 4" w:uiPriority="48"/>
-    <w:lsdException w:name="List Table 4 Accent 4" w:uiPriority="49"/>
-    <w:lsdException w:name="List Table 5 Dark Accent 4" w:uiPriority="50"/>
-    <w:lsdException w:name="List Table 6 Colorful Accent 4" w:uiPriority="51"/>
-    <w:lsdException w:name="List Table 7 Colorful Accent 4" w:uiPriority="52"/>
-    <w:lsdException w:name="List Table 1 Light Accent 5" w:uiPriority="46"/>
-    <w:lsdException w:name="List Table 2 Accent 5" w:uiPriority="47"/>
-    <w:lsdException w:name="List Table 3 Accent 5" w:uiPriority="48"/>
-    <w:lsdException w:name="List Table 4 Accent 5" w:uiPriority="49"/>
-    <w:lsdException w:name="List Table 5 Dark Accent 5" w:uiPriority="50"/>
-    <w:lsdException w:name="List Table 6 Colorful Accent 5" w:uiPriority="51"/>
-    <w:lsdException w:name="List Table 7 Colorful Accent 5" w:uiPriority="52"/>
-    <w:lsdException w:name="List Table 1 Light Accent 6" w:uiPriority="46"/>
-    <w:lsdException w:name="List Table 2 Accent 6" w:uiPriority="47"/>
-    <w:lsdException w:name="List Table 3 Accent 6" w:uiPriority="48"/>
-    <w:lsdException w:name="List Table 4 Accent 6" w:uiPriority="49"/>
-    <w:lsdException w:name="List Table 5 Dark Accent 6" w:uiPriority="50"/>
-    <w:lsdException w:name="List Table 6 Colorful Accent 6" w:uiPriority="51"/>
-    <w:lsdException w:name="List Table 7 Colorful Accent 6" w:uiPriority="52"/>
+  <w:latentStyles w:defLockedState="0" w:defUIPriority="99" w:defSemiHidden="1" w:defUnhideWhenUsed="1" w:defQFormat="0" w:count="267">
+    <w:lsdException w:name="Normal" w:semiHidden="0" w:uiPriority="0" w:unhideWhenUsed="0" w:qFormat="1"/>
+    <w:lsdException w:name="heading 1" w:semiHidden="0" w:uiPriority="9" w:unhideWhenUsed="0" w:qFormat="1"/>
+    <w:lsdException w:name="heading 2" w:semiHidden="0" w:uiPriority="9" w:unhideWhenUsed="0" w:qFormat="1"/>
+    <w:lsdException w:name="heading 3" w:semiHidden="0" w:uiPriority="9" w:unhideWhenUsed="0" w:qFormat="1"/>
+    <w:lsdException w:name="heading 4" w:semiHidden="0" w:uiPriority="9" w:unhideWhenUsed="0" w:qFormat="1"/>
+    <w:lsdException w:name="heading 5" w:semiHidden="0" w:uiPriority="9" w:unhideWhenUsed="0" w:qFormat="1"/>
+    <w:lsdException w:name="heading 6" w:semiHidden="0" w:uiPriority="9" w:unhideWhenUsed="0" w:qFormat="1"/>
+    <w:lsdException w:name="heading 7" w:semiHidden="0" w:uiPriority="9" w:unhideWhenUsed="0" w:qFormat="1"/>
+    <w:lsdException w:name="heading 8" w:semiHidden="0" w:uiPriority="9" w:unhideWhenUsed="0" w:qFormat="1"/>
+    <w:lsdException w:name="heading 9" w:semiHidden="0" w:uiPriority="9" w:unhideWhenUsed="0" w:qFormat="1"/>
+    <w:lsdException w:name="toc 1" w:uiPriority="39"/>
+    <w:lsdException w:name="toc 2" w:uiPriority="39"/>
+    <w:lsdException w:name="toc 3" w:uiPriority="39"/>
+    <w:lsdException w:name="toc 4" w:uiPriority="39"/>
+    <w:lsdException w:name="toc 5" w:uiPriority="39"/>
+    <w:lsdException w:name="toc 6" w:uiPriority="39"/>
+    <w:lsdException w:name="toc 7" w:uiPriority="39"/>
+    <w:lsdException w:name="toc 8" w:uiPriority="39"/>
+    <w:lsdException w:name="toc 9" w:uiPriority="39"/>
+    <w:lsdException w:name="caption" w:uiPriority="35" w:qFormat="1"/>
+    <w:lsdException w:name="Title" w:semiHidden="0" w:uiPriority="10" w:unhideWhenUsed="0" w:qFormat="1"/>
+    <w:lsdException w:name="Default Paragraph Font" w:uiPriority="1"/>
+    <w:lsdException w:name="Subtitle" w:semiHidden="0" w:uiPriority="11" w:unhideWhenUsed="0" w:qFormat="1"/>
+    <w:lsdException w:name="Strong" w:semiHidden="0" w:uiPriority="22" w:unhideWhenUsed="0" w:qFormat="1"/>
+    <w:lsdException w:name="Emphasis" w:semiHidden="0" w:uiPriority="20" w:unhideWhenUsed="0" w:qFormat="1"/>
+    <w:lsdException w:name="Table Grid" w:semiHidden="0" w:uiPriority="59" w:unhideWhenUsed="0"/>
+    <w:lsdException w:name="Placeholder Text" w:unhideWhenUsed="0"/>
+    <w:lsdException w:name="No Spacing" w:semiHidden="0" w:uiPriority="1" w:unhideWhenUsed="0" w:qFormat="1"/>
+    <w:lsdException w:name="Light Shading" w:semiHidden="0" w:uiPriority="60" w:unhideWhenUsed="0"/>
+    <w:lsdException w:name="Light List" w:semiHidden="0" w:uiPriority="61" w:unhideWhenUsed="0"/>
+    <w:lsdException w:name="Light Grid" w:semiHidden="0" w:uiPriority="62" w:unhideWhenUsed="0"/>
+    <w:lsdException w:name="Medium Shading 1" w:semiHidden="0" w:uiPriority="63" w:unhideWhenUsed="0"/>
+    <w:lsdException w:name="Medium Shading 2" w:semiHidden="0" w:uiPriority="64" w:unhideWhenUsed="0"/>
+    <w:lsdException w:name="Medium List 1" w:semiHidden="0" w:uiPriority="65" w:unhideWhenUsed="0"/>
+    <w:lsdException w:name="Medium List 2" w:semiHidden="0" w:uiPriority="66" w:unhideWhenUsed="0"/>
+    <w:lsdException w:name="Medium Grid 1" w:semiHidden="0" w:uiPriority="67" w:unhideWhenUsed="0"/>
+    <w:lsdException w:name="Medium Grid 2" w:semiHidden="0" w:uiPriority="68" w:unhideWhenUsed="0"/>
+    <w:lsdException w:name="Medium Grid 3" w:semiHidden="0" w:uiPriority="69" w:unhideWhenUsed="0"/>
+    <w:lsdException w:name="Dark List" w:semiHidden="0" w:uiPriority="70" w:unhideWhenUsed="0"/>
+    <w:lsdException w:name="Colorful Shading" w:semiHidden="0" w:uiPriority="71" w:unhideWhenUsed="0"/>
+    <w:lsdException w:name="Colorful List" w:semiHidden="0" w:uiPriority="72" w:unhideWhenUsed="0"/>
+    <w:lsdException w:name="Colorful Grid" w:semiHidden="0" w:uiPriority="73" w:unhideWhenUsed="0"/>
+    <w:lsdException w:name="Light Shading Accent 1" w:semiHidden="0" w:uiPriority="60" w:unhideWhenUsed="0"/>
+    <w:lsdException w:name="Light List Accent 1" w:semiHidden="0" w:uiPriority="61" w:unhideWhenUsed="0"/>
+    <w:lsdException w:name="Light Grid Accent 1" w:semiHidden="0" w:uiPriority="62" w:unhideWhenUsed="0"/>
+    <w:lsdException w:name="Medium Shading 1 Accent 1" w:semiHidden="0" w:uiPriority="63" w:unhideWhenUsed="0"/>
+    <w:lsdException w:name="Medium Shading 2 Accent 1" w:semiHidden="0" w:uiPriority="64" w:unhideWhenUsed="0"/>
+    <w:lsdException w:name="Medium List 1 Accent 1" w:semiHidden="0" w:uiPriority="65" w:unhideWhenUsed="0"/>
+    <w:lsdException w:name="Revision" w:unhideWhenUsed="0"/>
+    <w:lsdException w:name="List Paragraph" w:semiHidden="0" w:uiPriority="34" w:unhideWhenUsed="0" w:qFormat="1"/>
+    <w:lsdException w:name="Quote" w:semiHidden="0" w:uiPriority="29" w:unhideWhenUsed="0" w:qFormat="1"/>
+    <w:lsdException w:name="Intense Quote" w:semiHidden="0" w:uiPriority="30" w:unhideWhenUsed="0" w:qFormat="1"/>
+    <w:lsdException w:name="Medium List 2 Accent 1" w:semiHidden="0" w:uiPriority="66" w:unhideWhenUsed="0"/>
+    <w:lsdException w:name="Medium Grid 1 Accent 1" w:semiHidden="0" w:uiPriority="67" w:unhideWhenUsed="0"/>
+    <w:lsdException w:name="Medium Grid 2 Accent 1" w:semiHidden="0" w:uiPriority="68" w:unhideWhenUsed="0"/>
+    <w:lsdException w:name="Medium Grid 3 Accent 1" w:semiHidden="0" w:uiPriority="69" w:unhideWhenUsed="0"/>
+    <w:lsdException w:name="Dark List Accent 1" w:semiHidden="0" w:uiPriority="70" w:unhideWhenUsed="0"/>
+    <w:lsdException w:name="Colorful Shading Accent 1" w:semiHidden="0" w:uiPriority="71" w:unhideWhenUsed="0"/>
+    <w:lsdException w:name="Colorful List Accent 1" w:semiHidden="0" w:uiPriority="72" w:unhideWhenUsed="0"/>
+    <w:lsdException w:name="Colorful Grid Accent 1" w:semiHidden="0" w:uiPriority="73" w:unhideWhenUsed="0"/>
+    <w:lsdException w:name="Light Shading Accent 2" w:semiHidden="0" w:uiPriority="60" w:unhideWhenUsed="0"/>
+    <w:lsdException w:name="Light List Accent 2" w:semiHidden="0" w:uiPriority="61" w:unhideWhenUsed="0"/>
+    <w:lsdException w:name="Light Grid Accent 2" w:semiHidden="0" w:uiPriority="62" w:unhideWhenUsed="0"/>
+    <w:lsdException w:name="Medium Shading 1 Accent 2" w:semiHidden="0" w:uiPriority="63" w:unhideWhenUsed="0"/>
+    <w:lsdException w:name="Medium Shading 2 Accent 2" w:semiHidden="0" w:uiPriority="64" w:unhideWhenUsed="0"/>
+    <w:lsdException w:name="Medium List 1 Accent 2" w:semiHidden="0" w:uiPriority="65" w:unhideWhenUsed="0"/>
+    <w:lsdException w:name="Medium List 2 Accent 2" w:semiHidden="0" w:uiPriority="66" w:unhideWhenUsed="0"/>
+    <w:lsdException w:name="Medium Grid 1 Accent 2" w:semiHidden="0" w:uiPriority="67" w:unhideWhenUsed="0"/>
+    <w:lsdException w:name="Medium Grid 2 Accent 2" w:semiHidden="0" w:uiPriority="68" w:unhideWhenUsed="0"/>
+    <w:lsdException w:name="Medium Grid 3 Accent 2" w:semiHidden="0" w:uiPriority="69" w:unhideWhenUsed="0"/>
+    <w:lsdException w:name="Dark List Accent 2" w:semiHidden="0" w:uiPriority="70" w:unhideWhenUsed="0"/>
+    <w:lsdException w:name="Colorful Shading Accent 2" w:semiHidden="0" w:uiPriority="71" w:unhideWhenUsed="0"/>
+    <w:lsdException w:name="Colorful List Accent 2" w:semiHidden="0" w:uiPriority="72" w:unhideWhenUsed="0"/>
+    <w:lsdException w:name="Colorful Grid Accent 2" w:semiHidden="0" w:uiPriority="73" w:unhideWhenUsed="0"/>
+    <w:lsdException w:name="Light Shading Accent 3" w:semiHidden="0" w:uiPriority="60" w:unhideWhenUsed="0"/>
+    <w:lsdException w:name="Light List Accent 3" w:semiHidden="0" w:uiPriority="61" w:unhideWhenUsed="0"/>
+    <w:lsdException w:name="Light Grid Accent 3" w:semiHidden="0" w:uiPriority="62" w:unhideWhenUsed="0"/>
+    <w:lsdException w:name="Medium Shading 1 Accent 3" w:semiHidden="0" w:uiPriority="63" w:unhideWhenUsed="0"/>
+    <w:lsdException w:name="Medium Shading 2 Accent 3" w:semiHidden="0" w:uiPriority="64" w:unhideWhenUsed="0"/>
+    <w:lsdException w:name="Medium List 1 Accent 3" w:semiHidden="0" w:uiPriority="65" w:unhideWhenUsed="0"/>
+    <w:lsdException w:name="Medium List 2 Accent 3" w:semiHidden="0" w:uiPriority="66" w:unhideWhenUsed="0"/>
+    <w:lsdException w:name="Medium Grid 1 Accent 3" w:semiHidden="0" w:uiPriority="67" w:unhideWhenUsed="0"/>
+    <w:lsdException w:name="Medium Grid 2 Accent 3" w:semiHidden="0" w:uiPriority="68" w:unhideWhenUsed="0"/>
+    <w:lsdException w:name="Medium Grid 3 Accent 3" w:semiHidden="0" w:uiPriority="69" w:unhideWhenUsed="0"/>
+    <w:lsdException w:name="Dark List Accent 3" w:semiHidden="0" w:uiPriority="70" w:unhideWhenUsed="0"/>
+    <w:lsdException w:name="Colorful Shading Accent 3" w:semiHidden="0" w:uiPriority="71" w:unhideWhenUsed="0"/>
+    <w:lsdException w:name="Colorful List Accent 3" w:semiHidden="0" w:uiPriority="72" w:unhideWhenUsed="0"/>
+    <w:lsdException w:name="Colorful Grid Accent 3" w:semiHidden="0" w:uiPriority="73" w:unhideWhenUsed="0"/>
+    <w:lsdException w:name="Light Shading Accent 4" w:semiHidden="0" w:uiPriority="60" w:unhideWhenUsed="0"/>
+    <w:lsdException w:name="Light List Accent 4" w:semiHidden="0" w:uiPriority="61" w:unhideWhenUsed="0"/>
+    <w:lsdException w:name="Light Grid Accent 4" w:semiHidden="0" w:uiPriority="62" w:unhideWhenUsed="0"/>
+    <w:lsdException w:name="Medium Shading 1 Accent 4" w:semiHidden="0" w:uiPriority="63" w:unhideWhenUsed="0"/>
+    <w:lsdException w:name="Medium Shading 2 Accent 4" w:semiHidden="0" w:uiPriority="64" w:unhideWhenUsed="0"/>
+    <w:lsdException w:name="Medium List 1 Accent 4" w:semiHidden="0" w:uiPriority="65" w:unhideWhenUsed="0"/>
+    <w:lsdException w:name="Medium List 2 Accent 4" w:semiHidden="0" w:uiPriority="66" w:unhideWhenUsed="0"/>
+    <w:lsdException w:name="Medium Grid 1 Accent 4" w:semiHidden="0" w:uiPriority="67" w:unhideWhenUsed="0"/>
+    <w:lsdException w:name="Medium Grid 2 Accent 4" w:semiHidden="0" w:uiPriority="68" w:unhideWhenUsed="0"/>
+    <w:lsdException w:name="Medium Grid 3 Accent 4" w:semiHidden="0" w:uiPriority="69" w:unhideWhenUsed="0"/>
+    <w:lsdException w:name="Dark List Accent 4" w:semiHidden="0" w:uiPriority="70" w:unhideWhenUsed="0"/>
+    <w:lsdException w:name="Colorful Shading Accent 4" w:semiHidden="0" w:uiPriority="71" w:unhideWhenUsed="0"/>
+    <w:lsdException w:name="Colorful List Accent 4" w:semiHidden="0" w:uiPriority="72" w:unhideWhenUsed="0"/>
+    <w:lsdException w:name="Colorful Grid Accent 4" w:semiHidden="0" w:uiPriority="73" w:unhideWhenUsed="0"/>
+    <w:lsdException w:name="Light Shading Accent 5" w:semiHidden="0" w:uiPriority="60" w:unhideWhenUsed="0"/>
+    <w:lsdException w:name="Light List Accent 5" w:semiHidden="0" w:uiPriority="61" w:unhideWhenUsed="0"/>
+    <w:lsdException w:name="Light Grid Accent 5" w:semiHidden="0" w:uiPriority="62" w:unhideWhenUsed="0"/>
+    <w:lsdException w:name="Medium Shading 1 Accent 5" w:semiHidden="0" w:uiPriority="63" w:unhideWhenUsed="0"/>
+    <w:lsdException w:name="Medium Shading 2 Accent 5" w:semiHidden="0" w:uiPriority="64" w:unhideWhenUsed="0"/>
+    <w:lsdException w:name="Medium List 1 Accent 5" w:semiHidden="0" w:uiPriority="65" w:unhideWhenUsed="0"/>
+    <w:lsdException w:name="Medium List 2 Accent 5" w:semiHidden="0" w:uiPriority="66" w:unhideWhenUsed="0"/>
+    <w:lsdException w:name="Medium Grid 1 Accent 5" w:semiHidden="0" w:uiPriority="67" w:unhideWhenUsed="0"/>
+    <w:lsdException w:name="Medium Grid 2 Accent 5" w:semiHidden="0" w:uiPriority="68" w:unhideWhenUsed="0"/>
+    <w:lsdException w:name="Medium Grid 3 Accent 5" w:semiHidden="0" w:uiPriority="69" w:unhideWhenUsed="0"/>
+    <w:lsdException w:name="Dark List Accent 5" w:semiHidden="0" w:uiPriority="70" w:unhideWhenUsed="0"/>
+    <w:lsdException w:name="Colorful Shading Accent 5" w:semiHidden="0" w:uiPriority="71" w:unhideWhenUsed="0"/>
+    <w:lsdException w:name="Colorful List Accent 5" w:semiHidden="0" w:uiPriority="72" w:unhideWhenUsed="0"/>
+    <w:lsdException w:name="Colorful Grid Accent 5" w:semiHidden="0" w:uiPriority="73" w:unhideWhenUsed="0"/>
+    <w:lsdException w:name="Light Shading Accent 6" w:semiHidden="0" w:uiPriority="60" w:unhideWhenUsed="0"/>
+    <w:lsdException w:name="Light List Accent 6" w:semiHidden="0" w:uiPriority="61" w:unhideWhenUsed="0"/>
+    <w:lsdException w:name="Light Grid Accent 6" w:semiHidden="0" w:uiPriority="62" w:unhideWhenUsed="0"/>
+    <w:lsdException w:name="Medium Shading 1 Accent 6" w:semiHidden="0" w:uiPriority="63" w:unhideWhenUsed="0"/>
+    <w:lsdException w:name="Medium Shading 2 Accent 6" w:semiHidden="0" w:uiPriority="64" w:unhideWhenUsed="0"/>
+    <w:lsdException w:name="Medium List 1 Accent 6" w:semiHidden="0" w:uiPriority="65" w:unhideWhenUsed="0"/>
+    <w:lsdException w:name="Medium List 2 Accent 6" w:semiHidden="0" w:uiPriority="66" w:unhideWhenUsed="0"/>
+    <w:lsdException w:name="Medium Grid 1 Accent 6" w:semiHidden="0" w:uiPriority="67" w:unhideWhenUsed="0"/>
+    <w:lsdException w:name="Medium Grid 2 Accent 6" w:semiHidden="0" w:uiPriority="68" w:unhideWhenUsed="0"/>
+    <w:lsdException w:name="Medium Grid 3 Accent 6" w:semiHidden="0" w:uiPriority="69" w:unhideWhenUsed="0"/>
+    <w:lsdException w:name="Dark List Accent 6" w:semiHidden="0" w:uiPriority="70" w:unhideWhenUsed="0"/>
+    <w:lsdException w:name="Colorful Shading Accent 6" w:semiHidden="0" w:uiPriority="71" w:unhideWhenUsed="0"/>
+    <w:lsdException w:name="Colorful List Accent 6" w:semiHidden="0" w:uiPriority="72" w:unhideWhenUsed="0"/>
+    <w:lsdException w:name="Colorful Grid Accent 6" w:semiHidden="0" w:uiPriority="73" w:unhideWhenUsed="0"/>
+    <w:lsdException w:name="Subtle Emphasis" w:semiHidden="0" w:uiPriority="19" w:unhideWhenUsed="0" w:qFormat="1"/>
+    <w:lsdException w:name="Intense Emphasis" w:semiHidden="0" w:uiPriority="21" w:unhideWhenUsed="0" w:qFormat="1"/>
+    <w:lsdException w:name="Subtle Reference" w:semiHidden="0" w:uiPriority="31" w:unhideWhenUsed="0" w:qFormat="1"/>
+    <w:lsdException w:name="Intense Reference" w:semiHidden="0" w:uiPriority="32" w:unhideWhenUsed="0" w:qFormat="1"/>
+    <w:lsdException w:name="Book Title" w:semiHidden="0" w:uiPriority="33" w:unhideWhenUsed="0" w:qFormat="1"/>
+    <w:lsdException w:name="Bibliography" w:uiPriority="37"/>
+    <w:lsdException w:name="TOC Heading" w:uiPriority="39" w:qFormat="1"/>
   </w:latentStyles>
   <w:style w:type="paragraph" w:default="1" w:styleId="Normal">
     <w:name w:val="Normal"/>
@@ -4597,7 +4734,7 @@
       <w:spacing w:line="240" w:lineRule="atLeast"/>
     </w:pPr>
   </w:style>
-  <w:style w:type="paragraph" w:styleId="Ttulo1">
+  <w:style w:type="paragraph" w:styleId="Heading1">
     <w:name w:val="heading 1"/>
     <w:basedOn w:val="Normal"/>
     <w:next w:val="Normal"/>
@@ -4614,9 +4751,9 @@
       <w:sz w:val="24"/>
     </w:rPr>
   </w:style>
-  <w:style w:type="paragraph" w:styleId="Ttulo2">
+  <w:style w:type="paragraph" w:styleId="Heading2">
     <w:name w:val="heading 2"/>
-    <w:basedOn w:val="Ttulo1"/>
+    <w:basedOn w:val="Heading1"/>
     <w:next w:val="Normal"/>
     <w:qFormat/>
     <w:rsid w:val="005F5C34"/>
@@ -4630,9 +4767,9 @@
       <w:sz w:val="20"/>
     </w:rPr>
   </w:style>
-  <w:style w:type="paragraph" w:styleId="Ttulo3">
+  <w:style w:type="paragraph" w:styleId="Heading3">
     <w:name w:val="heading 3"/>
-    <w:basedOn w:val="Ttulo1"/>
+    <w:basedOn w:val="Heading1"/>
     <w:next w:val="Normal"/>
     <w:qFormat/>
     <w:pPr>
@@ -4648,9 +4785,9 @@
       <w:sz w:val="20"/>
     </w:rPr>
   </w:style>
-  <w:style w:type="paragraph" w:styleId="Ttulo4">
+  <w:style w:type="paragraph" w:styleId="Heading4">
     <w:name w:val="heading 4"/>
-    <w:basedOn w:val="Ttulo1"/>
+    <w:basedOn w:val="Heading1"/>
     <w:next w:val="Normal"/>
     <w:qFormat/>
     <w:pPr>
@@ -4665,7 +4802,7 @@
       <w:sz w:val="20"/>
     </w:rPr>
   </w:style>
-  <w:style w:type="paragraph" w:styleId="Ttulo5">
+  <w:style w:type="paragraph" w:styleId="Heading5">
     <w:name w:val="heading 5"/>
     <w:basedOn w:val="Normal"/>
     <w:next w:val="Normal"/>
@@ -4683,7 +4820,7 @@
       <w:sz w:val="22"/>
     </w:rPr>
   </w:style>
-  <w:style w:type="paragraph" w:styleId="Ttulo6">
+  <w:style w:type="paragraph" w:styleId="Heading6">
     <w:name w:val="heading 6"/>
     <w:basedOn w:val="Normal"/>
     <w:next w:val="Normal"/>
@@ -4702,7 +4839,7 @@
       <w:sz w:val="22"/>
     </w:rPr>
   </w:style>
-  <w:style w:type="paragraph" w:styleId="Ttulo7">
+  <w:style w:type="paragraph" w:styleId="Heading7">
     <w:name w:val="heading 7"/>
     <w:basedOn w:val="Normal"/>
     <w:next w:val="Normal"/>
@@ -4717,7 +4854,7 @@
       <w:outlineLvl w:val="6"/>
     </w:pPr>
   </w:style>
-  <w:style w:type="paragraph" w:styleId="Ttulo8">
+  <w:style w:type="paragraph" w:styleId="Heading8">
     <w:name w:val="heading 8"/>
     <w:basedOn w:val="Normal"/>
     <w:next w:val="Normal"/>
@@ -4735,7 +4872,7 @@
       <w:i/>
     </w:rPr>
   </w:style>
-  <w:style w:type="paragraph" w:styleId="Ttulo9">
+  <w:style w:type="paragraph" w:styleId="Heading9">
     <w:name w:val="heading 9"/>
     <w:basedOn w:val="Normal"/>
     <w:next w:val="Normal"/>
@@ -4755,13 +4892,13 @@
       <w:sz w:val="18"/>
     </w:rPr>
   </w:style>
-  <w:style w:type="character" w:default="1" w:styleId="Fontepargpadro">
+  <w:style w:type="character" w:default="1" w:styleId="DefaultParagraphFont">
     <w:name w:val="Default Paragraph Font"/>
     <w:uiPriority w:val="1"/>
     <w:semiHidden/>
     <w:unhideWhenUsed/>
   </w:style>
-  <w:style w:type="table" w:default="1" w:styleId="Tabelanormal">
+  <w:style w:type="table" w:default="1" w:styleId="TableNormal">
     <w:name w:val="Normal Table"/>
     <w:uiPriority w:val="99"/>
     <w:semiHidden/>
@@ -4776,7 +4913,7 @@
       </w:tblCellMar>
     </w:tblPr>
   </w:style>
-  <w:style w:type="numbering" w:default="1" w:styleId="Semlista">
+  <w:style w:type="numbering" w:default="1" w:styleId="NoList">
     <w:name w:val="No List"/>
     <w:uiPriority w:val="99"/>
     <w:semiHidden/>
@@ -4795,7 +4932,7 @@
       <w:lang w:val="en-AU"/>
     </w:rPr>
   </w:style>
-  <w:style w:type="paragraph" w:styleId="Ttulo">
+  <w:style w:type="paragraph" w:styleId="Title">
     <w:name w:val="Title"/>
     <w:basedOn w:val="Normal"/>
     <w:next w:val="Normal"/>
@@ -4810,7 +4947,7 @@
       <w:sz w:val="36"/>
     </w:rPr>
   </w:style>
-  <w:style w:type="paragraph" w:styleId="Subttulo">
+  <w:style w:type="paragraph" w:styleId="Subtitle">
     <w:name w:val="Subtitle"/>
     <w:basedOn w:val="Normal"/>
     <w:qFormat/>
@@ -4825,14 +4962,14 @@
       <w:lang w:val="en-AU"/>
     </w:rPr>
   </w:style>
-  <w:style w:type="paragraph" w:styleId="Recuonormal">
+  <w:style w:type="paragraph" w:styleId="NormalIndent">
     <w:name w:val="Normal Indent"/>
     <w:basedOn w:val="Normal"/>
     <w:pPr>
       <w:ind w:left="900" w:hanging="900"/>
     </w:pPr>
   </w:style>
-  <w:style w:type="paragraph" w:styleId="Sumrio1">
+  <w:style w:type="paragraph" w:styleId="TOC1">
     <w:name w:val="toc 1"/>
     <w:basedOn w:val="Normal"/>
     <w:next w:val="Normal"/>
@@ -4845,7 +4982,7 @@
       <w:ind w:right="720"/>
     </w:pPr>
   </w:style>
-  <w:style w:type="paragraph" w:styleId="Sumrio2">
+  <w:style w:type="paragraph" w:styleId="TOC2">
     <w:name w:val="toc 2"/>
     <w:basedOn w:val="Normal"/>
     <w:next w:val="Normal"/>
@@ -4857,7 +4994,7 @@
       <w:ind w:left="432" w:right="720"/>
     </w:pPr>
   </w:style>
-  <w:style w:type="paragraph" w:styleId="Sumrio3">
+  <w:style w:type="paragraph" w:styleId="TOC3">
     <w:name w:val="toc 3"/>
     <w:basedOn w:val="Normal"/>
     <w:next w:val="Normal"/>
@@ -4870,7 +5007,7 @@
       <w:ind w:left="864"/>
     </w:pPr>
   </w:style>
-  <w:style w:type="paragraph" w:styleId="Cabealho">
+  <w:style w:type="paragraph" w:styleId="Header">
     <w:name w:val="header"/>
     <w:basedOn w:val="Normal"/>
     <w:pPr>
@@ -4880,7 +5017,7 @@
       </w:tabs>
     </w:pPr>
   </w:style>
-  <w:style w:type="paragraph" w:styleId="Rodap">
+  <w:style w:type="paragraph" w:styleId="Footer">
     <w:name w:val="footer"/>
     <w:basedOn w:val="Normal"/>
     <w:pPr>
@@ -4890,9 +5027,9 @@
       </w:tabs>
     </w:pPr>
   </w:style>
-  <w:style w:type="character" w:styleId="Nmerodepgina">
+  <w:style w:type="character" w:styleId="PageNumber">
     <w:name w:val="page number"/>
-    <w:basedOn w:val="Fontepargpadro"/>
+    <w:basedOn w:val="DefaultParagraphFont"/>
   </w:style>
   <w:style w:type="paragraph" w:customStyle="1" w:styleId="Bullet1">
     <w:name w:val="Bullet1"/>
@@ -4919,7 +5056,7 @@
       <w:spacing w:after="120"/>
     </w:pPr>
   </w:style>
-  <w:style w:type="paragraph" w:styleId="Corpodetexto">
+  <w:style w:type="paragraph" w:styleId="BodyText">
     <w:name w:val="Body Text"/>
     <w:basedOn w:val="Normal"/>
     <w:pPr>
@@ -4928,7 +5065,7 @@
       <w:ind w:left="720"/>
     </w:pPr>
   </w:style>
-  <w:style w:type="paragraph" w:styleId="MapadoDocumento">
+  <w:style w:type="paragraph" w:styleId="DocumentMap">
     <w:name w:val="Document Map"/>
     <w:basedOn w:val="Normal"/>
     <w:semiHidden/>
@@ -4939,16 +5076,16 @@
       <w:rFonts w:ascii="Tahoma" w:hAnsi="Tahoma"/>
     </w:rPr>
   </w:style>
-  <w:style w:type="character" w:styleId="Refdenotaderodap">
+  <w:style w:type="character" w:styleId="FootnoteReference">
     <w:name w:val="footnote reference"/>
-    <w:basedOn w:val="Fontepargpadro"/>
+    <w:basedOn w:val="DefaultParagraphFont"/>
     <w:semiHidden/>
     <w:rPr>
       <w:sz w:val="20"/>
       <w:vertAlign w:val="superscript"/>
     </w:rPr>
   </w:style>
-  <w:style w:type="paragraph" w:styleId="Textodenotaderodap">
+  <w:style w:type="paragraph" w:styleId="FootnoteText">
     <w:name w:val="footnote text"/>
     <w:basedOn w:val="Normal"/>
     <w:semiHidden/>
@@ -5006,7 +5143,7 @@
       <w:jc w:val="both"/>
     </w:pPr>
   </w:style>
-  <w:style w:type="paragraph" w:styleId="Sumrio4">
+  <w:style w:type="paragraph" w:styleId="TOC4">
     <w:name w:val="toc 4"/>
     <w:basedOn w:val="Normal"/>
     <w:next w:val="Normal"/>
@@ -5016,7 +5153,7 @@
       <w:ind w:left="600"/>
     </w:pPr>
   </w:style>
-  <w:style w:type="paragraph" w:styleId="Sumrio5">
+  <w:style w:type="paragraph" w:styleId="TOC5">
     <w:name w:val="toc 5"/>
     <w:basedOn w:val="Normal"/>
     <w:next w:val="Normal"/>
@@ -5026,7 +5163,7 @@
       <w:ind w:left="800"/>
     </w:pPr>
   </w:style>
-  <w:style w:type="paragraph" w:styleId="Sumrio6">
+  <w:style w:type="paragraph" w:styleId="TOC6">
     <w:name w:val="toc 6"/>
     <w:basedOn w:val="Normal"/>
     <w:next w:val="Normal"/>
@@ -5036,7 +5173,7 @@
       <w:ind w:left="1000"/>
     </w:pPr>
   </w:style>
-  <w:style w:type="paragraph" w:styleId="Sumrio7">
+  <w:style w:type="paragraph" w:styleId="TOC7">
     <w:name w:val="toc 7"/>
     <w:basedOn w:val="Normal"/>
     <w:next w:val="Normal"/>
@@ -5046,7 +5183,7 @@
       <w:ind w:left="1200"/>
     </w:pPr>
   </w:style>
-  <w:style w:type="paragraph" w:styleId="Sumrio8">
+  <w:style w:type="paragraph" w:styleId="TOC8">
     <w:name w:val="toc 8"/>
     <w:basedOn w:val="Normal"/>
     <w:next w:val="Normal"/>
@@ -5056,7 +5193,7 @@
       <w:ind w:left="1400"/>
     </w:pPr>
   </w:style>
-  <w:style w:type="paragraph" w:styleId="Sumrio9">
+  <w:style w:type="paragraph" w:styleId="TOC9">
     <w:name w:val="toc 9"/>
     <w:basedOn w:val="Normal"/>
     <w:next w:val="Normal"/>
@@ -5066,7 +5203,7 @@
       <w:ind w:left="1600"/>
     </w:pPr>
   </w:style>
-  <w:style w:type="paragraph" w:styleId="Corpodetexto2">
+  <w:style w:type="paragraph" w:styleId="BodyText2">
     <w:name w:val="Body Text 2"/>
     <w:basedOn w:val="Normal"/>
     <w:rPr>
@@ -5074,7 +5211,7 @@
       <w:color w:val="0000FF"/>
     </w:rPr>
   </w:style>
-  <w:style w:type="paragraph" w:styleId="Recuodecorpodetexto">
+  <w:style w:type="paragraph" w:styleId="BodyTextIndent">
     <w:name w:val="Body Text Indent"/>
     <w:basedOn w:val="Normal"/>
     <w:pPr>
@@ -5118,7 +5255,7 @@
   <w:style w:type="paragraph" w:customStyle="1" w:styleId="InfoBlue">
     <w:name w:val="InfoBlue"/>
     <w:basedOn w:val="Normal"/>
-    <w:next w:val="Corpodetexto"/>
+    <w:next w:val="BodyText"/>
     <w:rsid w:val="00B7002B"/>
     <w:pPr>
       <w:spacing w:after="120"/>
@@ -5131,7 +5268,7 @@
   </w:style>
   <w:style w:type="character" w:styleId="Hyperlink">
     <w:name w:val="Hyperlink"/>
-    <w:basedOn w:val="Fontepargpadro"/>
+    <w:basedOn w:val="DefaultParagraphFont"/>
     <w:rPr>
       <w:color w:val="0000FF"/>
       <w:u w:val="single"/>
@@ -5151,7 +5288,7 @@
       <w:color w:val="0000FF"/>
     </w:rPr>
   </w:style>
-  <w:style w:type="paragraph" w:styleId="Textodebalo">
+  <w:style w:type="paragraph" w:styleId="BalloonText">
     <w:name w:val="Balloon Text"/>
     <w:basedOn w:val="Normal"/>
     <w:semiHidden/>
@@ -5162,9 +5299,9 @@
       <w:szCs w:val="16"/>
     </w:rPr>
   </w:style>
-  <w:style w:type="character" w:styleId="Refdecomentrio">
+  <w:style w:type="character" w:styleId="CommentReference">
     <w:name w:val="annotation reference"/>
-    <w:basedOn w:val="Fontepargpadro"/>
+    <w:basedOn w:val="DefaultParagraphFont"/>
     <w:semiHidden/>
     <w:rsid w:val="009D6937"/>
     <w:rPr>
@@ -5172,16 +5309,16 @@
       <w:szCs w:val="16"/>
     </w:rPr>
   </w:style>
-  <w:style w:type="paragraph" w:styleId="Textodecomentrio">
+  <w:style w:type="paragraph" w:styleId="CommentText">
     <w:name w:val="annotation text"/>
     <w:basedOn w:val="Normal"/>
     <w:semiHidden/>
     <w:rsid w:val="009D6937"/>
   </w:style>
-  <w:style w:type="paragraph" w:styleId="Assuntodocomentrio">
+  <w:style w:type="paragraph" w:styleId="CommentSubject">
     <w:name w:val="annotation subject"/>
-    <w:basedOn w:val="Textodecomentrio"/>
-    <w:next w:val="Textodecomentrio"/>
+    <w:basedOn w:val="CommentText"/>
+    <w:next w:val="CommentText"/>
     <w:semiHidden/>
     <w:rsid w:val="009D6937"/>
     <w:rPr>
@@ -5200,15 +5337,16 @@
       <w:vanish w:val="0"/>
     </w:rPr>
   </w:style>
-  <w:style w:type="table" w:styleId="Tabelacomgrade">
+  <w:style w:type="table" w:styleId="TableGrid">
     <w:name w:val="Table Grid"/>
-    <w:basedOn w:val="Tabelanormal"/>
+    <w:basedOn w:val="TableNormal"/>
     <w:rsid w:val="00D8366F"/>
     <w:pPr>
       <w:widowControl w:val="0"/>
       <w:spacing w:line="240" w:lineRule="atLeast"/>
     </w:pPr>
     <w:tblPr>
+      <w:tblInd w:w="0" w:type="dxa"/>
       <w:tblBorders>
         <w:top w:val="single" w:sz="4" w:space="0" w:color="auto"/>
         <w:left w:val="single" w:sz="4" w:space="0" w:color="auto"/>
@@ -5217,9 +5355,816 @@
         <w:insideH w:val="single" w:sz="4" w:space="0" w:color="auto"/>
         <w:insideV w:val="single" w:sz="4" w:space="0" w:color="auto"/>
       </w:tblBorders>
+      <w:tblCellMar>
+        <w:top w:w="0" w:type="dxa"/>
+        <w:left w:w="108" w:type="dxa"/>
+        <w:bottom w:w="0" w:type="dxa"/>
+        <w:right w:w="108" w:type="dxa"/>
+      </w:tblCellMar>
     </w:tblPr>
   </w:style>
-  <w:style w:type="paragraph" w:styleId="PargrafodaLista">
+  <w:style w:type="paragraph" w:styleId="ListParagraph">
+    <w:name w:val="List Paragraph"/>
+    <w:basedOn w:val="Normal"/>
+    <w:uiPriority w:val="34"/>
+    <w:qFormat/>
+    <w:rsid w:val="00981B1B"/>
+    <w:pPr>
+      <w:ind w:left="720"/>
+      <w:contextualSpacing/>
+    </w:pPr>
+  </w:style>
+</w:styles>
+</file>
+
+<file path=word/stylesWithEffects.xml><?xml version="1.0" encoding="utf-8"?>
+<w:styles xmlns:wpc="http://schemas.microsoft.com/office/word/2010/wordprocessingCanvas" xmlns:mc="http://schemas.openxmlformats.org/markup-compatibility/2006" xmlns:o="urn:schemas-microsoft-com:office:office" xmlns:r="http://schemas.openxmlformats.org/officeDocument/2006/relationships" xmlns:m="http://schemas.openxmlformats.org/officeDocument/2006/math" xmlns:v="urn:schemas-microsoft-com:vml" xmlns:wp14="http://schemas.microsoft.com/office/word/2010/wordprocessingDrawing" xmlns:wp="http://schemas.openxmlformats.org/drawingml/2006/wordprocessingDrawing" xmlns:w10="urn:schemas-microsoft-com:office:word" xmlns:w="http://schemas.openxmlformats.org/wordprocessingml/2006/main" xmlns:w14="http://schemas.microsoft.com/office/word/2010/wordml" xmlns:wpg="http://schemas.microsoft.com/office/word/2010/wordprocessingGroup" xmlns:wpi="http://schemas.microsoft.com/office/word/2010/wordprocessingInk" xmlns:wne="http://schemas.microsoft.com/office/word/2006/wordml" xmlns:wps="http://schemas.microsoft.com/office/word/2010/wordprocessingShape" mc:Ignorable="w14 wp14">
+  <w:docDefaults>
+    <w:rPrDefault>
+      <w:rPr>
+        <w:rFonts w:ascii="Times New Roman" w:eastAsia="Times New Roman" w:hAnsi="Times New Roman" w:cs="Times New Roman"/>
+        <w:lang w:val="en-US" w:eastAsia="en-US" w:bidi="ar-SA"/>
+      </w:rPr>
+    </w:rPrDefault>
+    <w:pPrDefault/>
+  </w:docDefaults>
+  <w:latentStyles w:defLockedState="0" w:defUIPriority="99" w:defSemiHidden="1" w:defUnhideWhenUsed="1" w:defQFormat="0" w:count="267">
+    <w:lsdException w:name="Normal" w:semiHidden="0" w:uiPriority="0" w:unhideWhenUsed="0" w:qFormat="1"/>
+    <w:lsdException w:name="heading 1" w:semiHidden="0" w:uiPriority="9" w:unhideWhenUsed="0" w:qFormat="1"/>
+    <w:lsdException w:name="heading 2" w:semiHidden="0" w:uiPriority="9" w:unhideWhenUsed="0" w:qFormat="1"/>
+    <w:lsdException w:name="heading 3" w:semiHidden="0" w:uiPriority="9" w:unhideWhenUsed="0" w:qFormat="1"/>
+    <w:lsdException w:name="heading 4" w:semiHidden="0" w:uiPriority="9" w:unhideWhenUsed="0" w:qFormat="1"/>
+    <w:lsdException w:name="heading 5" w:semiHidden="0" w:uiPriority="9" w:unhideWhenUsed="0" w:qFormat="1"/>
+    <w:lsdException w:name="heading 6" w:semiHidden="0" w:uiPriority="9" w:unhideWhenUsed="0" w:qFormat="1"/>
+    <w:lsdException w:name="heading 7" w:semiHidden="0" w:uiPriority="9" w:unhideWhenUsed="0" w:qFormat="1"/>
+    <w:lsdException w:name="heading 8" w:semiHidden="0" w:uiPriority="9" w:unhideWhenUsed="0" w:qFormat="1"/>
+    <w:lsdException w:name="heading 9" w:semiHidden="0" w:uiPriority="9" w:unhideWhenUsed="0" w:qFormat="1"/>
+    <w:lsdException w:name="toc 1" w:uiPriority="39"/>
+    <w:lsdException w:name="toc 2" w:uiPriority="39"/>
+    <w:lsdException w:name="toc 3" w:uiPriority="39"/>
+    <w:lsdException w:name="toc 4" w:uiPriority="39"/>
+    <w:lsdException w:name="toc 5" w:uiPriority="39"/>
+    <w:lsdException w:name="toc 6" w:uiPriority="39"/>
+    <w:lsdException w:name="toc 7" w:uiPriority="39"/>
+    <w:lsdException w:name="toc 8" w:uiPriority="39"/>
+    <w:lsdException w:name="toc 9" w:uiPriority="39"/>
+    <w:lsdException w:name="caption" w:uiPriority="35" w:qFormat="1"/>
+    <w:lsdException w:name="Title" w:semiHidden="0" w:uiPriority="10" w:unhideWhenUsed="0" w:qFormat="1"/>
+    <w:lsdException w:name="Default Paragraph Font" w:uiPriority="1"/>
+    <w:lsdException w:name="Subtitle" w:semiHidden="0" w:uiPriority="11" w:unhideWhenUsed="0" w:qFormat="1"/>
+    <w:lsdException w:name="Strong" w:semiHidden="0" w:uiPriority="22" w:unhideWhenUsed="0" w:qFormat="1"/>
+    <w:lsdException w:name="Emphasis" w:semiHidden="0" w:uiPriority="20" w:unhideWhenUsed="0" w:qFormat="1"/>
+    <w:lsdException w:name="Table Grid" w:semiHidden="0" w:uiPriority="59" w:unhideWhenUsed="0"/>
+    <w:lsdException w:name="Placeholder Text" w:unhideWhenUsed="0"/>
+    <w:lsdException w:name="No Spacing" w:semiHidden="0" w:uiPriority="1" w:unhideWhenUsed="0" w:qFormat="1"/>
+    <w:lsdException w:name="Light Shading" w:semiHidden="0" w:uiPriority="60" w:unhideWhenUsed="0"/>
+    <w:lsdException w:name="Light List" w:semiHidden="0" w:uiPriority="61" w:unhideWhenUsed="0"/>
+    <w:lsdException w:name="Light Grid" w:semiHidden="0" w:uiPriority="62" w:unhideWhenUsed="0"/>
+    <w:lsdException w:name="Medium Shading 1" w:semiHidden="0" w:uiPriority="63" w:unhideWhenUsed="0"/>
+    <w:lsdException w:name="Medium Shading 2" w:semiHidden="0" w:uiPriority="64" w:unhideWhenUsed="0"/>
+    <w:lsdException w:name="Medium List 1" w:semiHidden="0" w:uiPriority="65" w:unhideWhenUsed="0"/>
+    <w:lsdException w:name="Medium List 2" w:semiHidden="0" w:uiPriority="66" w:unhideWhenUsed="0"/>
+    <w:lsdException w:name="Medium Grid 1" w:semiHidden="0" w:uiPriority="67" w:unhideWhenUsed="0"/>
+    <w:lsdException w:name="Medium Grid 2" w:semiHidden="0" w:uiPriority="68" w:unhideWhenUsed="0"/>
+    <w:lsdException w:name="Medium Grid 3" w:semiHidden="0" w:uiPriority="69" w:unhideWhenUsed="0"/>
+    <w:lsdException w:name="Dark List" w:semiHidden="0" w:uiPriority="70" w:unhideWhenUsed="0"/>
+    <w:lsdException w:name="Colorful Shading" w:semiHidden="0" w:uiPriority="71" w:unhideWhenUsed="0"/>
+    <w:lsdException w:name="Colorful List" w:semiHidden="0" w:uiPriority="72" w:unhideWhenUsed="0"/>
+    <w:lsdException w:name="Colorful Grid" w:semiHidden="0" w:uiPriority="73" w:unhideWhenUsed="0"/>
+    <w:lsdException w:name="Light Shading Accent 1" w:semiHidden="0" w:uiPriority="60" w:unhideWhenUsed="0"/>
+    <w:lsdException w:name="Light List Accent 1" w:semiHidden="0" w:uiPriority="61" w:unhideWhenUsed="0"/>
+    <w:lsdException w:name="Light Grid Accent 1" w:semiHidden="0" w:uiPriority="62" w:unhideWhenUsed="0"/>
+    <w:lsdException w:name="Medium Shading 1 Accent 1" w:semiHidden="0" w:uiPriority="63" w:unhideWhenUsed="0"/>
+    <w:lsdException w:name="Medium Shading 2 Accent 1" w:semiHidden="0" w:uiPriority="64" w:unhideWhenUsed="0"/>
+    <w:lsdException w:name="Medium List 1 Accent 1" w:semiHidden="0" w:uiPriority="65" w:unhideWhenUsed="0"/>
+    <w:lsdException w:name="Revision" w:unhideWhenUsed="0"/>
+    <w:lsdException w:name="List Paragraph" w:semiHidden="0" w:uiPriority="34" w:unhideWhenUsed="0" w:qFormat="1"/>
+    <w:lsdException w:name="Quote" w:semiHidden="0" w:uiPriority="29" w:unhideWhenUsed="0" w:qFormat="1"/>
+    <w:lsdException w:name="Intense Quote" w:semiHidden="0" w:uiPriority="30" w:unhideWhenUsed="0" w:qFormat="1"/>
+    <w:lsdException w:name="Medium List 2 Accent 1" w:semiHidden="0" w:uiPriority="66" w:unhideWhenUsed="0"/>
+    <w:lsdException w:name="Medium Grid 1 Accent 1" w:semiHidden="0" w:uiPriority="67" w:unhideWhenUsed="0"/>
+    <w:lsdException w:name="Medium Grid 2 Accent 1" w:semiHidden="0" w:uiPriority="68" w:unhideWhenUsed="0"/>
+    <w:lsdException w:name="Medium Grid 3 Accent 1" w:semiHidden="0" w:uiPriority="69" w:unhideWhenUsed="0"/>
+    <w:lsdException w:name="Dark List Accent 1" w:semiHidden="0" w:uiPriority="70" w:unhideWhenUsed="0"/>
+    <w:lsdException w:name="Colorful Shading Accent 1" w:semiHidden="0" w:uiPriority="71" w:unhideWhenUsed="0"/>
+    <w:lsdException w:name="Colorful List Accent 1" w:semiHidden="0" w:uiPriority="72" w:unhideWhenUsed="0"/>
+    <w:lsdException w:name="Colorful Grid Accent 1" w:semiHidden="0" w:uiPriority="73" w:unhideWhenUsed="0"/>
+    <w:lsdException w:name="Light Shading Accent 2" w:semiHidden="0" w:uiPriority="60" w:unhideWhenUsed="0"/>
+    <w:lsdException w:name="Light List Accent 2" w:semiHidden="0" w:uiPriority="61" w:unhideWhenUsed="0"/>
+    <w:lsdException w:name="Light Grid Accent 2" w:semiHidden="0" w:uiPriority="62" w:unhideWhenUsed="0"/>
+    <w:lsdException w:name="Medium Shading 1 Accent 2" w:semiHidden="0" w:uiPriority="63" w:unhideWhenUsed="0"/>
+    <w:lsdException w:name="Medium Shading 2 Accent 2" w:semiHidden="0" w:uiPriority="64" w:unhideWhenUsed="0"/>
+    <w:lsdException w:name="Medium List 1 Accent 2" w:semiHidden="0" w:uiPriority="65" w:unhideWhenUsed="0"/>
+    <w:lsdException w:name="Medium List 2 Accent 2" w:semiHidden="0" w:uiPriority="66" w:unhideWhenUsed="0"/>
+    <w:lsdException w:name="Medium Grid 1 Accent 2" w:semiHidden="0" w:uiPriority="67" w:unhideWhenUsed="0"/>
+    <w:lsdException w:name="Medium Grid 2 Accent 2" w:semiHidden="0" w:uiPriority="68" w:unhideWhenUsed="0"/>
+    <w:lsdException w:name="Medium Grid 3 Accent 2" w:semiHidden="0" w:uiPriority="69" w:unhideWhenUsed="0"/>
+    <w:lsdException w:name="Dark List Accent 2" w:semiHidden="0" w:uiPriority="70" w:unhideWhenUsed="0"/>
+    <w:lsdException w:name="Colorful Shading Accent 2" w:semiHidden="0" w:uiPriority="71" w:unhideWhenUsed="0"/>
+    <w:lsdException w:name="Colorful List Accent 2" w:semiHidden="0" w:uiPriority="72" w:unhideWhenUsed="0"/>
+    <w:lsdException w:name="Colorful Grid Accent 2" w:semiHidden="0" w:uiPriority="73" w:unhideWhenUsed="0"/>
+    <w:lsdException w:name="Light Shading Accent 3" w:semiHidden="0" w:uiPriority="60" w:unhideWhenUsed="0"/>
+    <w:lsdException w:name="Light List Accent 3" w:semiHidden="0" w:uiPriority="61" w:unhideWhenUsed="0"/>
+    <w:lsdException w:name="Light Grid Accent 3" w:semiHidden="0" w:uiPriority="62" w:unhideWhenUsed="0"/>
+    <w:lsdException w:name="Medium Shading 1 Accent 3" w:semiHidden="0" w:uiPriority="63" w:unhideWhenUsed="0"/>
+    <w:lsdException w:name="Medium Shading 2 Accent 3" w:semiHidden="0" w:uiPriority="64" w:unhideWhenUsed="0"/>
+    <w:lsdException w:name="Medium List 1 Accent 3" w:semiHidden="0" w:uiPriority="65" w:unhideWhenUsed="0"/>
+    <w:lsdException w:name="Medium List 2 Accent 3" w:semiHidden="0" w:uiPriority="66" w:unhideWhenUsed="0"/>
+    <w:lsdException w:name="Medium Grid 1 Accent 3" w:semiHidden="0" w:uiPriority="67" w:unhideWhenUsed="0"/>
+    <w:lsdException w:name="Medium Grid 2 Accent 3" w:semiHidden="0" w:uiPriority="68" w:unhideWhenUsed="0"/>
+    <w:lsdException w:name="Medium Grid 3 Accent 3" w:semiHidden="0" w:uiPriority="69" w:unhideWhenUsed="0"/>
+    <w:lsdException w:name="Dark List Accent 3" w:semiHidden="0" w:uiPriority="70" w:unhideWhenUsed="0"/>
+    <w:lsdException w:name="Colorful Shading Accent 3" w:semiHidden="0" w:uiPriority="71" w:unhideWhenUsed="0"/>
+    <w:lsdException w:name="Colorful List Accent 3" w:semiHidden="0" w:uiPriority="72" w:unhideWhenUsed="0"/>
+    <w:lsdException w:name="Colorful Grid Accent 3" w:semiHidden="0" w:uiPriority="73" w:unhideWhenUsed="0"/>
+    <w:lsdException w:name="Light Shading Accent 4" w:semiHidden="0" w:uiPriority="60" w:unhideWhenUsed="0"/>
+    <w:lsdException w:name="Light List Accent 4" w:semiHidden="0" w:uiPriority="61" w:unhideWhenUsed="0"/>
+    <w:lsdException w:name="Light Grid Accent 4" w:semiHidden="0" w:uiPriority="62" w:unhideWhenUsed="0"/>
+    <w:lsdException w:name="Medium Shading 1 Accent 4" w:semiHidden="0" w:uiPriority="63" w:unhideWhenUsed="0"/>
+    <w:lsdException w:name="Medium Shading 2 Accent 4" w:semiHidden="0" w:uiPriority="64" w:unhideWhenUsed="0"/>
+    <w:lsdException w:name="Medium List 1 Accent 4" w:semiHidden="0" w:uiPriority="65" w:unhideWhenUsed="0"/>
+    <w:lsdException w:name="Medium List 2 Accent 4" w:semiHidden="0" w:uiPriority="66" w:unhideWhenUsed="0"/>
+    <w:lsdException w:name="Medium Grid 1 Accent 4" w:semiHidden="0" w:uiPriority="67" w:unhideWhenUsed="0"/>
+    <w:lsdException w:name="Medium Grid 2 Accent 4" w:semiHidden="0" w:uiPriority="68" w:unhideWhenUsed="0"/>
+    <w:lsdException w:name="Medium Grid 3 Accent 4" w:semiHidden="0" w:uiPriority="69" w:unhideWhenUsed="0"/>
+    <w:lsdException w:name="Dark List Accent 4" w:semiHidden="0" w:uiPriority="70" w:unhideWhenUsed="0"/>
+    <w:lsdException w:name="Colorful Shading Accent 4" w:semiHidden="0" w:uiPriority="71" w:unhideWhenUsed="0"/>
+    <w:lsdException w:name="Colorful List Accent 4" w:semiHidden="0" w:uiPriority="72" w:unhideWhenUsed="0"/>
+    <w:lsdException w:name="Colorful Grid Accent 4" w:semiHidden="0" w:uiPriority="73" w:unhideWhenUsed="0"/>
+    <w:lsdException w:name="Light Shading Accent 5" w:semiHidden="0" w:uiPriority="60" w:unhideWhenUsed="0"/>
+    <w:lsdException w:name="Light List Accent 5" w:semiHidden="0" w:uiPriority="61" w:unhideWhenUsed="0"/>
+    <w:lsdException w:name="Light Grid Accent 5" w:semiHidden="0" w:uiPriority="62" w:unhideWhenUsed="0"/>
+    <w:lsdException w:name="Medium Shading 1 Accent 5" w:semiHidden="0" w:uiPriority="63" w:unhideWhenUsed="0"/>
+    <w:lsdException w:name="Medium Shading 2 Accent 5" w:semiHidden="0" w:uiPriority="64" w:unhideWhenUsed="0"/>
+    <w:lsdException w:name="Medium List 1 Accent 5" w:semiHidden="0" w:uiPriority="65" w:unhideWhenUsed="0"/>
+    <w:lsdException w:name="Medium List 2 Accent 5" w:semiHidden="0" w:uiPriority="66" w:unhideWhenUsed="0"/>
+    <w:lsdException w:name="Medium Grid 1 Accent 5" w:semiHidden="0" w:uiPriority="67" w:unhideWhenUsed="0"/>
+    <w:lsdException w:name="Medium Grid 2 Accent 5" w:semiHidden="0" w:uiPriority="68" w:unhideWhenUsed="0"/>
+    <w:lsdException w:name="Medium Grid 3 Accent 5" w:semiHidden="0" w:uiPriority="69" w:unhideWhenUsed="0"/>
+    <w:lsdException w:name="Dark List Accent 5" w:semiHidden="0" w:uiPriority="70" w:unhideWhenUsed="0"/>
+    <w:lsdException w:name="Colorful Shading Accent 5" w:semiHidden="0" w:uiPriority="71" w:unhideWhenUsed="0"/>
+    <w:lsdException w:name="Colorful List Accent 5" w:semiHidden="0" w:uiPriority="72" w:unhideWhenUsed="0"/>
+    <w:lsdException w:name="Colorful Grid Accent 5" w:semiHidden="0" w:uiPriority="73" w:unhideWhenUsed="0"/>
+    <w:lsdException w:name="Light Shading Accent 6" w:semiHidden="0" w:uiPriority="60" w:unhideWhenUsed="0"/>
+    <w:lsdException w:name="Light List Accent 6" w:semiHidden="0" w:uiPriority="61" w:unhideWhenUsed="0"/>
+    <w:lsdException w:name="Light Grid Accent 6" w:semiHidden="0" w:uiPriority="62" w:unhideWhenUsed="0"/>
+    <w:lsdException w:name="Medium Shading 1 Accent 6" w:semiHidden="0" w:uiPriority="63" w:unhideWhenUsed="0"/>
+    <w:lsdException w:name="Medium Shading 2 Accent 6" w:semiHidden="0" w:uiPriority="64" w:unhideWhenUsed="0"/>
+    <w:lsdException w:name="Medium List 1 Accent 6" w:semiHidden="0" w:uiPriority="65" w:unhideWhenUsed="0"/>
+    <w:lsdException w:name="Medium List 2 Accent 6" w:semiHidden="0" w:uiPriority="66" w:unhideWhenUsed="0"/>
+    <w:lsdException w:name="Medium Grid 1 Accent 6" w:semiHidden="0" w:uiPriority="67" w:unhideWhenUsed="0"/>
+    <w:lsdException w:name="Medium Grid 2 Accent 6" w:semiHidden="0" w:uiPriority="68" w:unhideWhenUsed="0"/>
+    <w:lsdException w:name="Medium Grid 3 Accent 6" w:semiHidden="0" w:uiPriority="69" w:unhideWhenUsed="0"/>
+    <w:lsdException w:name="Dark List Accent 6" w:semiHidden="0" w:uiPriority="70" w:unhideWhenUsed="0"/>
+    <w:lsdException w:name="Colorful Shading Accent 6" w:semiHidden="0" w:uiPriority="71" w:unhideWhenUsed="0"/>
+    <w:lsdException w:name="Colorful List Accent 6" w:semiHidden="0" w:uiPriority="72" w:unhideWhenUsed="0"/>
+    <w:lsdException w:name="Colorful Grid Accent 6" w:semiHidden="0" w:uiPriority="73" w:unhideWhenUsed="0"/>
+    <w:lsdException w:name="Subtle Emphasis" w:semiHidden="0" w:uiPriority="19" w:unhideWhenUsed="0" w:qFormat="1"/>
+    <w:lsdException w:name="Intense Emphasis" w:semiHidden="0" w:uiPriority="21" w:unhideWhenUsed="0" w:qFormat="1"/>
+    <w:lsdException w:name="Subtle Reference" w:semiHidden="0" w:uiPriority="31" w:unhideWhenUsed="0" w:qFormat="1"/>
+    <w:lsdException w:name="Intense Reference" w:semiHidden="0" w:uiPriority="32" w:unhideWhenUsed="0" w:qFormat="1"/>
+    <w:lsdException w:name="Book Title" w:semiHidden="0" w:uiPriority="33" w:unhideWhenUsed="0" w:qFormat="1"/>
+    <w:lsdException w:name="Bibliography" w:uiPriority="37"/>
+    <w:lsdException w:name="TOC Heading" w:uiPriority="39" w:qFormat="1"/>
+  </w:latentStyles>
+  <w:style w:type="paragraph" w:default="1" w:styleId="Normal">
+    <w:name w:val="Normal"/>
+    <w:qFormat/>
+    <w:pPr>
+      <w:widowControl w:val="0"/>
+      <w:spacing w:line="240" w:lineRule="atLeast"/>
+    </w:pPr>
+  </w:style>
+  <w:style w:type="paragraph" w:styleId="Heading1">
+    <w:name w:val="heading 1"/>
+    <w:basedOn w:val="Normal"/>
+    <w:next w:val="Normal"/>
+    <w:qFormat/>
+    <w:rsid w:val="008A4D87"/>
+    <w:pPr>
+      <w:keepNext/>
+      <w:spacing w:before="120" w:after="60"/>
+      <w:outlineLvl w:val="0"/>
+    </w:pPr>
+    <w:rPr>
+      <w:rFonts w:ascii="Arial" w:hAnsi="Arial"/>
+      <w:b/>
+      <w:sz w:val="24"/>
+    </w:rPr>
+  </w:style>
+  <w:style w:type="paragraph" w:styleId="Heading2">
+    <w:name w:val="heading 2"/>
+    <w:basedOn w:val="Heading1"/>
+    <w:next w:val="Normal"/>
+    <w:qFormat/>
+    <w:rsid w:val="005F5C34"/>
+    <w:pPr>
+      <w:numPr>
+        <w:numId w:val="33"/>
+      </w:numPr>
+      <w:outlineLvl w:val="1"/>
+    </w:pPr>
+    <w:rPr>
+      <w:sz w:val="20"/>
+    </w:rPr>
+  </w:style>
+  <w:style w:type="paragraph" w:styleId="Heading3">
+    <w:name w:val="heading 3"/>
+    <w:basedOn w:val="Heading1"/>
+    <w:next w:val="Normal"/>
+    <w:qFormat/>
+    <w:pPr>
+      <w:numPr>
+        <w:ilvl w:val="2"/>
+        <w:numId w:val="1"/>
+      </w:numPr>
+      <w:outlineLvl w:val="2"/>
+    </w:pPr>
+    <w:rPr>
+      <w:b w:val="0"/>
+      <w:i/>
+      <w:sz w:val="20"/>
+    </w:rPr>
+  </w:style>
+  <w:style w:type="paragraph" w:styleId="Heading4">
+    <w:name w:val="heading 4"/>
+    <w:basedOn w:val="Heading1"/>
+    <w:next w:val="Normal"/>
+    <w:qFormat/>
+    <w:pPr>
+      <w:numPr>
+        <w:ilvl w:val="3"/>
+        <w:numId w:val="1"/>
+      </w:numPr>
+      <w:outlineLvl w:val="3"/>
+    </w:pPr>
+    <w:rPr>
+      <w:b w:val="0"/>
+      <w:sz w:val="20"/>
+    </w:rPr>
+  </w:style>
+  <w:style w:type="paragraph" w:styleId="Heading5">
+    <w:name w:val="heading 5"/>
+    <w:basedOn w:val="Normal"/>
+    <w:next w:val="Normal"/>
+    <w:qFormat/>
+    <w:pPr>
+      <w:numPr>
+        <w:ilvl w:val="4"/>
+        <w:numId w:val="1"/>
+      </w:numPr>
+      <w:spacing w:before="240" w:after="60"/>
+      <w:ind w:left="2880"/>
+      <w:outlineLvl w:val="4"/>
+    </w:pPr>
+    <w:rPr>
+      <w:sz w:val="22"/>
+    </w:rPr>
+  </w:style>
+  <w:style w:type="paragraph" w:styleId="Heading6">
+    <w:name w:val="heading 6"/>
+    <w:basedOn w:val="Normal"/>
+    <w:next w:val="Normal"/>
+    <w:qFormat/>
+    <w:pPr>
+      <w:numPr>
+        <w:ilvl w:val="5"/>
+        <w:numId w:val="1"/>
+      </w:numPr>
+      <w:spacing w:before="240" w:after="60"/>
+      <w:ind w:left="2880"/>
+      <w:outlineLvl w:val="5"/>
+    </w:pPr>
+    <w:rPr>
+      <w:i/>
+      <w:sz w:val="22"/>
+    </w:rPr>
+  </w:style>
+  <w:style w:type="paragraph" w:styleId="Heading7">
+    <w:name w:val="heading 7"/>
+    <w:basedOn w:val="Normal"/>
+    <w:next w:val="Normal"/>
+    <w:qFormat/>
+    <w:pPr>
+      <w:numPr>
+        <w:ilvl w:val="6"/>
+        <w:numId w:val="1"/>
+      </w:numPr>
+      <w:spacing w:before="240" w:after="60"/>
+      <w:ind w:left="2880"/>
+      <w:outlineLvl w:val="6"/>
+    </w:pPr>
+  </w:style>
+  <w:style w:type="paragraph" w:styleId="Heading8">
+    <w:name w:val="heading 8"/>
+    <w:basedOn w:val="Normal"/>
+    <w:next w:val="Normal"/>
+    <w:qFormat/>
+    <w:pPr>
+      <w:numPr>
+        <w:ilvl w:val="7"/>
+        <w:numId w:val="1"/>
+      </w:numPr>
+      <w:spacing w:before="240" w:after="60"/>
+      <w:ind w:left="2880"/>
+      <w:outlineLvl w:val="7"/>
+    </w:pPr>
+    <w:rPr>
+      <w:i/>
+    </w:rPr>
+  </w:style>
+  <w:style w:type="paragraph" w:styleId="Heading9">
+    <w:name w:val="heading 9"/>
+    <w:basedOn w:val="Normal"/>
+    <w:next w:val="Normal"/>
+    <w:qFormat/>
+    <w:pPr>
+      <w:numPr>
+        <w:ilvl w:val="8"/>
+        <w:numId w:val="1"/>
+      </w:numPr>
+      <w:spacing w:before="240" w:after="60"/>
+      <w:ind w:left="2880"/>
+      <w:outlineLvl w:val="8"/>
+    </w:pPr>
+    <w:rPr>
+      <w:b/>
+      <w:i/>
+      <w:sz w:val="18"/>
+    </w:rPr>
+  </w:style>
+  <w:style w:type="character" w:default="1" w:styleId="DefaultParagraphFont">
+    <w:name w:val="Default Paragraph Font"/>
+    <w:uiPriority w:val="1"/>
+    <w:semiHidden/>
+    <w:unhideWhenUsed/>
+  </w:style>
+  <w:style w:type="table" w:default="1" w:styleId="TableNormal">
+    <w:name w:val="Normal Table"/>
+    <w:uiPriority w:val="99"/>
+    <w:semiHidden/>
+    <w:unhideWhenUsed/>
+    <w:tblPr>
+      <w:tblInd w:w="0" w:type="dxa"/>
+      <w:tblCellMar>
+        <w:top w:w="0" w:type="dxa"/>
+        <w:left w:w="108" w:type="dxa"/>
+        <w:bottom w:w="0" w:type="dxa"/>
+        <w:right w:w="108" w:type="dxa"/>
+      </w:tblCellMar>
+    </w:tblPr>
+  </w:style>
+  <w:style w:type="numbering" w:default="1" w:styleId="NoList">
+    <w:name w:val="No List"/>
+    <w:uiPriority w:val="99"/>
+    <w:semiHidden/>
+    <w:unhideWhenUsed/>
+  </w:style>
+  <w:style w:type="paragraph" w:customStyle="1" w:styleId="Paragraph2">
+    <w:name w:val="Paragraph2"/>
+    <w:basedOn w:val="Normal"/>
+    <w:pPr>
+      <w:spacing w:before="80"/>
+      <w:ind w:left="720"/>
+      <w:jc w:val="both"/>
+    </w:pPr>
+    <w:rPr>
+      <w:color w:val="000000"/>
+      <w:lang w:val="en-AU"/>
+    </w:rPr>
+  </w:style>
+  <w:style w:type="paragraph" w:styleId="Title">
+    <w:name w:val="Title"/>
+    <w:basedOn w:val="Normal"/>
+    <w:next w:val="Normal"/>
+    <w:qFormat/>
+    <w:pPr>
+      <w:spacing w:line="240" w:lineRule="auto"/>
+      <w:jc w:val="center"/>
+    </w:pPr>
+    <w:rPr>
+      <w:rFonts w:ascii="Arial" w:hAnsi="Arial"/>
+      <w:b/>
+      <w:sz w:val="36"/>
+    </w:rPr>
+  </w:style>
+  <w:style w:type="paragraph" w:styleId="Subtitle">
+    <w:name w:val="Subtitle"/>
+    <w:basedOn w:val="Normal"/>
+    <w:qFormat/>
+    <w:pPr>
+      <w:spacing w:after="60"/>
+      <w:jc w:val="center"/>
+    </w:pPr>
+    <w:rPr>
+      <w:rFonts w:ascii="Arial" w:hAnsi="Arial"/>
+      <w:i/>
+      <w:sz w:val="36"/>
+      <w:lang w:val="en-AU"/>
+    </w:rPr>
+  </w:style>
+  <w:style w:type="paragraph" w:styleId="NormalIndent">
+    <w:name w:val="Normal Indent"/>
+    <w:basedOn w:val="Normal"/>
+    <w:pPr>
+      <w:ind w:left="900" w:hanging="900"/>
+    </w:pPr>
+  </w:style>
+  <w:style w:type="paragraph" w:styleId="TOC1">
+    <w:name w:val="toc 1"/>
+    <w:basedOn w:val="Normal"/>
+    <w:next w:val="Normal"/>
+    <w:semiHidden/>
+    <w:pPr>
+      <w:tabs>
+        <w:tab w:val="right" w:pos="9360"/>
+      </w:tabs>
+      <w:spacing w:before="240" w:after="60"/>
+      <w:ind w:right="720"/>
+    </w:pPr>
+  </w:style>
+  <w:style w:type="paragraph" w:styleId="TOC2">
+    <w:name w:val="toc 2"/>
+    <w:basedOn w:val="Normal"/>
+    <w:next w:val="Normal"/>
+    <w:semiHidden/>
+    <w:pPr>
+      <w:tabs>
+        <w:tab w:val="right" w:pos="9360"/>
+      </w:tabs>
+      <w:ind w:left="432" w:right="720"/>
+    </w:pPr>
+  </w:style>
+  <w:style w:type="paragraph" w:styleId="TOC3">
+    <w:name w:val="toc 3"/>
+    <w:basedOn w:val="Normal"/>
+    <w:next w:val="Normal"/>
+    <w:semiHidden/>
+    <w:pPr>
+      <w:tabs>
+        <w:tab w:val="left" w:pos="1440"/>
+        <w:tab w:val="right" w:pos="9360"/>
+      </w:tabs>
+      <w:ind w:left="864"/>
+    </w:pPr>
+  </w:style>
+  <w:style w:type="paragraph" w:styleId="Header">
+    <w:name w:val="header"/>
+    <w:basedOn w:val="Normal"/>
+    <w:pPr>
+      <w:tabs>
+        <w:tab w:val="center" w:pos="4320"/>
+        <w:tab w:val="right" w:pos="8640"/>
+      </w:tabs>
+    </w:pPr>
+  </w:style>
+  <w:style w:type="paragraph" w:styleId="Footer">
+    <w:name w:val="footer"/>
+    <w:basedOn w:val="Normal"/>
+    <w:pPr>
+      <w:tabs>
+        <w:tab w:val="center" w:pos="4320"/>
+        <w:tab w:val="right" w:pos="8640"/>
+      </w:tabs>
+    </w:pPr>
+  </w:style>
+  <w:style w:type="character" w:styleId="PageNumber">
+    <w:name w:val="page number"/>
+    <w:basedOn w:val="DefaultParagraphFont"/>
+  </w:style>
+  <w:style w:type="paragraph" w:customStyle="1" w:styleId="Bullet1">
+    <w:name w:val="Bullet1"/>
+    <w:basedOn w:val="Normal"/>
+    <w:pPr>
+      <w:ind w:left="720" w:hanging="432"/>
+    </w:pPr>
+  </w:style>
+  <w:style w:type="paragraph" w:customStyle="1" w:styleId="Bullet2">
+    <w:name w:val="Bullet2"/>
+    <w:basedOn w:val="Normal"/>
+    <w:pPr>
+      <w:ind w:left="1440" w:hanging="360"/>
+    </w:pPr>
+    <w:rPr>
+      <w:color w:val="000080"/>
+    </w:rPr>
+  </w:style>
+  <w:style w:type="paragraph" w:customStyle="1" w:styleId="Tabletext">
+    <w:name w:val="Tabletext"/>
+    <w:basedOn w:val="Normal"/>
+    <w:pPr>
+      <w:keepLines/>
+      <w:spacing w:after="120"/>
+    </w:pPr>
+  </w:style>
+  <w:style w:type="paragraph" w:styleId="BodyText">
+    <w:name w:val="Body Text"/>
+    <w:basedOn w:val="Normal"/>
+    <w:pPr>
+      <w:keepLines/>
+      <w:spacing w:after="120"/>
+      <w:ind w:left="720"/>
+    </w:pPr>
+  </w:style>
+  <w:style w:type="paragraph" w:styleId="DocumentMap">
+    <w:name w:val="Document Map"/>
+    <w:basedOn w:val="Normal"/>
+    <w:semiHidden/>
+    <w:pPr>
+      <w:shd w:val="clear" w:color="auto" w:fill="000080"/>
+    </w:pPr>
+    <w:rPr>
+      <w:rFonts w:ascii="Tahoma" w:hAnsi="Tahoma"/>
+    </w:rPr>
+  </w:style>
+  <w:style w:type="character" w:styleId="FootnoteReference">
+    <w:name w:val="footnote reference"/>
+    <w:basedOn w:val="DefaultParagraphFont"/>
+    <w:semiHidden/>
+    <w:rPr>
+      <w:sz w:val="20"/>
+      <w:vertAlign w:val="superscript"/>
+    </w:rPr>
+  </w:style>
+  <w:style w:type="paragraph" w:styleId="FootnoteText">
+    <w:name w:val="footnote text"/>
+    <w:basedOn w:val="Normal"/>
+    <w:semiHidden/>
+    <w:pPr>
+      <w:keepNext/>
+      <w:keepLines/>
+      <w:pBdr>
+        <w:bottom w:val="single" w:sz="6" w:space="0" w:color="000000"/>
+      </w:pBdr>
+      <w:spacing w:before="40" w:after="40"/>
+      <w:ind w:left="360" w:hanging="360"/>
+    </w:pPr>
+    <w:rPr>
+      <w:rFonts w:ascii="Helvetica" w:hAnsi="Helvetica"/>
+      <w:sz w:val="16"/>
+    </w:rPr>
+  </w:style>
+  <w:style w:type="paragraph" w:customStyle="1" w:styleId="MainTitle">
+    <w:name w:val="Main Title"/>
+    <w:basedOn w:val="Normal"/>
+    <w:pPr>
+      <w:spacing w:before="480" w:after="60" w:line="240" w:lineRule="auto"/>
+      <w:jc w:val="center"/>
+    </w:pPr>
+    <w:rPr>
+      <w:rFonts w:ascii="Arial" w:hAnsi="Arial"/>
+      <w:b/>
+      <w:kern w:val="28"/>
+      <w:sz w:val="32"/>
+    </w:rPr>
+  </w:style>
+  <w:style w:type="paragraph" w:customStyle="1" w:styleId="Paragraph1">
+    <w:name w:val="Paragraph1"/>
+    <w:basedOn w:val="Normal"/>
+    <w:pPr>
+      <w:spacing w:before="80" w:line="240" w:lineRule="auto"/>
+      <w:jc w:val="both"/>
+    </w:pPr>
+  </w:style>
+  <w:style w:type="paragraph" w:customStyle="1" w:styleId="Paragraph3">
+    <w:name w:val="Paragraph3"/>
+    <w:basedOn w:val="Normal"/>
+    <w:pPr>
+      <w:spacing w:before="80" w:line="240" w:lineRule="auto"/>
+      <w:ind w:left="1530"/>
+      <w:jc w:val="both"/>
+    </w:pPr>
+  </w:style>
+  <w:style w:type="paragraph" w:customStyle="1" w:styleId="Paragraph4">
+    <w:name w:val="Paragraph4"/>
+    <w:basedOn w:val="Normal"/>
+    <w:pPr>
+      <w:spacing w:before="80" w:line="240" w:lineRule="auto"/>
+      <w:ind w:left="2250"/>
+      <w:jc w:val="both"/>
+    </w:pPr>
+  </w:style>
+  <w:style w:type="paragraph" w:styleId="TOC4">
+    <w:name w:val="toc 4"/>
+    <w:basedOn w:val="Normal"/>
+    <w:next w:val="Normal"/>
+    <w:autoRedefine/>
+    <w:semiHidden/>
+    <w:pPr>
+      <w:ind w:left="600"/>
+    </w:pPr>
+  </w:style>
+  <w:style w:type="paragraph" w:styleId="TOC5">
+    <w:name w:val="toc 5"/>
+    <w:basedOn w:val="Normal"/>
+    <w:next w:val="Normal"/>
+    <w:autoRedefine/>
+    <w:semiHidden/>
+    <w:pPr>
+      <w:ind w:left="800"/>
+    </w:pPr>
+  </w:style>
+  <w:style w:type="paragraph" w:styleId="TOC6">
+    <w:name w:val="toc 6"/>
+    <w:basedOn w:val="Normal"/>
+    <w:next w:val="Normal"/>
+    <w:autoRedefine/>
+    <w:semiHidden/>
+    <w:pPr>
+      <w:ind w:left="1000"/>
+    </w:pPr>
+  </w:style>
+  <w:style w:type="paragraph" w:styleId="TOC7">
+    <w:name w:val="toc 7"/>
+    <w:basedOn w:val="Normal"/>
+    <w:next w:val="Normal"/>
+    <w:autoRedefine/>
+    <w:semiHidden/>
+    <w:pPr>
+      <w:ind w:left="1200"/>
+    </w:pPr>
+  </w:style>
+  <w:style w:type="paragraph" w:styleId="TOC8">
+    <w:name w:val="toc 8"/>
+    <w:basedOn w:val="Normal"/>
+    <w:next w:val="Normal"/>
+    <w:autoRedefine/>
+    <w:semiHidden/>
+    <w:pPr>
+      <w:ind w:left="1400"/>
+    </w:pPr>
+  </w:style>
+  <w:style w:type="paragraph" w:styleId="TOC9">
+    <w:name w:val="toc 9"/>
+    <w:basedOn w:val="Normal"/>
+    <w:next w:val="Normal"/>
+    <w:autoRedefine/>
+    <w:semiHidden/>
+    <w:pPr>
+      <w:ind w:left="1600"/>
+    </w:pPr>
+  </w:style>
+  <w:style w:type="paragraph" w:styleId="BodyText2">
+    <w:name w:val="Body Text 2"/>
+    <w:basedOn w:val="Normal"/>
+    <w:rPr>
+      <w:i/>
+      <w:color w:val="0000FF"/>
+    </w:rPr>
+  </w:style>
+  <w:style w:type="paragraph" w:styleId="BodyTextIndent">
+    <w:name w:val="Body Text Indent"/>
+    <w:basedOn w:val="Normal"/>
+    <w:pPr>
+      <w:ind w:left="720"/>
+    </w:pPr>
+    <w:rPr>
+      <w:i/>
+      <w:color w:val="0000FF"/>
+      <w:u w:val="single"/>
+    </w:rPr>
+  </w:style>
+  <w:style w:type="paragraph" w:customStyle="1" w:styleId="Body">
+    <w:name w:val="Body"/>
+    <w:basedOn w:val="Normal"/>
+    <w:pPr>
+      <w:widowControl/>
+      <w:spacing w:before="120" w:line="240" w:lineRule="auto"/>
+      <w:jc w:val="both"/>
+    </w:pPr>
+    <w:rPr>
+      <w:rFonts w:ascii="Book Antiqua" w:hAnsi="Book Antiqua"/>
+    </w:rPr>
+  </w:style>
+  <w:style w:type="paragraph" w:customStyle="1" w:styleId="Bullet">
+    <w:name w:val="Bullet"/>
+    <w:basedOn w:val="Normal"/>
+    <w:pPr>
+      <w:widowControl/>
+      <w:tabs>
+        <w:tab w:val="num" w:pos="360"/>
+        <w:tab w:val="left" w:pos="720"/>
+      </w:tabs>
+      <w:spacing w:before="120" w:line="240" w:lineRule="auto"/>
+      <w:ind w:left="720" w:right="360"/>
+      <w:jc w:val="both"/>
+    </w:pPr>
+    <w:rPr>
+      <w:rFonts w:ascii="Book Antiqua" w:hAnsi="Book Antiqua"/>
+    </w:rPr>
+  </w:style>
+  <w:style w:type="paragraph" w:customStyle="1" w:styleId="InfoBlue">
+    <w:name w:val="InfoBlue"/>
+    <w:basedOn w:val="Normal"/>
+    <w:next w:val="BodyText"/>
+    <w:rsid w:val="00B7002B"/>
+    <w:pPr>
+      <w:spacing w:after="120"/>
+    </w:pPr>
+    <w:rPr>
+      <w:rFonts w:ascii="Times" w:hAnsi="Times"/>
+      <w:vanish/>
+      <w:color w:val="0000FF"/>
+    </w:rPr>
+  </w:style>
+  <w:style w:type="character" w:styleId="Hyperlink">
+    <w:name w:val="Hyperlink"/>
+    <w:basedOn w:val="DefaultParagraphFont"/>
+    <w:rPr>
+      <w:color w:val="0000FF"/>
+      <w:u w:val="single"/>
+    </w:rPr>
+  </w:style>
+  <w:style w:type="paragraph" w:customStyle="1" w:styleId="infoblue0">
+    <w:name w:val="infoblue"/>
+    <w:basedOn w:val="Normal"/>
+    <w:pPr>
+      <w:widowControl/>
+      <w:spacing w:after="120"/>
+      <w:ind w:left="720"/>
+    </w:pPr>
+    <w:rPr>
+      <w:i/>
+      <w:iCs/>
+      <w:color w:val="0000FF"/>
+    </w:rPr>
+  </w:style>
+  <w:style w:type="paragraph" w:styleId="BalloonText">
+    <w:name w:val="Balloon Text"/>
+    <w:basedOn w:val="Normal"/>
+    <w:semiHidden/>
+    <w:rsid w:val="009D6937"/>
+    <w:rPr>
+      <w:rFonts w:ascii="Tahoma" w:hAnsi="Tahoma" w:cs="Tahoma"/>
+      <w:sz w:val="16"/>
+      <w:szCs w:val="16"/>
+    </w:rPr>
+  </w:style>
+  <w:style w:type="character" w:styleId="CommentReference">
+    <w:name w:val="annotation reference"/>
+    <w:basedOn w:val="DefaultParagraphFont"/>
+    <w:semiHidden/>
+    <w:rsid w:val="009D6937"/>
+    <w:rPr>
+      <w:sz w:val="16"/>
+      <w:szCs w:val="16"/>
+    </w:rPr>
+  </w:style>
+  <w:style w:type="paragraph" w:styleId="CommentText">
+    <w:name w:val="annotation text"/>
+    <w:basedOn w:val="Normal"/>
+    <w:semiHidden/>
+    <w:rsid w:val="009D6937"/>
+  </w:style>
+  <w:style w:type="paragraph" w:styleId="CommentSubject">
+    <w:name w:val="annotation subject"/>
+    <w:basedOn w:val="CommentText"/>
+    <w:next w:val="CommentText"/>
+    <w:semiHidden/>
+    <w:rsid w:val="009D6937"/>
+    <w:rPr>
+      <w:b/>
+      <w:bCs/>
+    </w:rPr>
+  </w:style>
+  <w:style w:type="paragraph" w:customStyle="1" w:styleId="InfoBluelistitem">
+    <w:name w:val="InfoBlue list item"/>
+    <w:basedOn w:val="InfoBlue"/>
+    <w:rsid w:val="00B7002B"/>
+    <w:pPr>
+      <w:ind w:left="720"/>
+    </w:pPr>
+    <w:rPr>
+      <w:vanish w:val="0"/>
+    </w:rPr>
+  </w:style>
+  <w:style w:type="table" w:styleId="TableGrid">
+    <w:name w:val="Table Grid"/>
+    <w:basedOn w:val="TableNormal"/>
+    <w:rsid w:val="00D8366F"/>
+    <w:pPr>
+      <w:widowControl w:val="0"/>
+      <w:spacing w:line="240" w:lineRule="atLeast"/>
+    </w:pPr>
+    <w:tblPr>
+      <w:tblInd w:w="0" w:type="dxa"/>
+      <w:tblBorders>
+        <w:top w:val="single" w:sz="4" w:space="0" w:color="auto"/>
+        <w:left w:val="single" w:sz="4" w:space="0" w:color="auto"/>
+        <w:bottom w:val="single" w:sz="4" w:space="0" w:color="auto"/>
+        <w:right w:val="single" w:sz="4" w:space="0" w:color="auto"/>
+        <w:insideH w:val="single" w:sz="4" w:space="0" w:color="auto"/>
+        <w:insideV w:val="single" w:sz="4" w:space="0" w:color="auto"/>
+      </w:tblBorders>
+      <w:tblCellMar>
+        <w:top w:w="0" w:type="dxa"/>
+        <w:left w:w="108" w:type="dxa"/>
+        <w:bottom w:w="0" w:type="dxa"/>
+        <w:right w:w="108" w:type="dxa"/>
+      </w:tblCellMar>
+    </w:tblPr>
+  </w:style>
+  <w:style w:type="paragraph" w:styleId="ListParagraph">
     <w:name w:val="List Paragraph"/>
     <w:basedOn w:val="Normal"/>
     <w:uiPriority w:val="34"/>

</xml_diff>